<commit_message>
Output added in Research Paper 1.4
</commit_message>
<xml_diff>
--- a/Research_Paper.docx
+++ b/Research_Paper.docx
@@ -1,6 +1,6 @@
 
 <file path=word/document.xml><?xml version="1.0" encoding="utf-8"?>
-<w:document xmlns:ve="http://schemas.openxmlformats.org/markup-compatibility/2006" xmlns:o="urn:schemas-microsoft-com:office:office" xmlns:r="http://schemas.openxmlformats.org/officeDocument/2006/relationships" xmlns:m="http://schemas.openxmlformats.org/officeDocument/2006/math" xmlns:v="urn:schemas-microsoft-com:vml" xmlns:wp="http://schemas.openxmlformats.org/drawingml/2006/wordprocessingDrawing" xmlns:w10="urn:schemas-microsoft-com:office:word" xmlns:w="http://schemas.openxmlformats.org/wordprocessingml/2006/main" xmlns:wne="http://schemas.microsoft.com/office/word/2006/wordml">
+<w:document xmlns:wpc="http://schemas.microsoft.com/office/word/2010/wordprocessingCanvas" xmlns:cx="http://schemas.microsoft.com/office/drawing/2014/chartex" xmlns:cx1="http://schemas.microsoft.com/office/drawing/2015/9/8/chartex" xmlns:cx2="http://schemas.microsoft.com/office/drawing/2015/10/21/chartex" xmlns:cx3="http://schemas.microsoft.com/office/drawing/2016/5/9/chartex" xmlns:cx4="http://schemas.microsoft.com/office/drawing/2016/5/10/chartex" xmlns:cx5="http://schemas.microsoft.com/office/drawing/2016/5/11/chartex" xmlns:cx6="http://schemas.microsoft.com/office/drawing/2016/5/12/chartex" xmlns:cx7="http://schemas.microsoft.com/office/drawing/2016/5/13/chartex" xmlns:cx8="http://schemas.microsoft.com/office/drawing/2016/5/14/chartex" xmlns:mc="http://schemas.openxmlformats.org/markup-compatibility/2006" xmlns:aink="http://schemas.microsoft.com/office/drawing/2016/ink" xmlns:am3d="http://schemas.microsoft.com/office/drawing/2017/model3d" xmlns:o="urn:schemas-microsoft-com:office:office" xmlns:oel="http://schemas.microsoft.com/office/2019/extlst" xmlns:r="http://schemas.openxmlformats.org/officeDocument/2006/relationships" xmlns:m="http://schemas.openxmlformats.org/officeDocument/2006/math" xmlns:v="urn:schemas-microsoft-com:vml" xmlns:wp14="http://schemas.microsoft.com/office/word/2010/wordprocessingDrawing" xmlns:wp="http://schemas.openxmlformats.org/drawingml/2006/wordprocessingDrawing" xmlns:w10="urn:schemas-microsoft-com:office:word" xmlns:w="http://schemas.openxmlformats.org/wordprocessingml/2006/main" xmlns:w14="http://schemas.microsoft.com/office/word/2010/wordml" xmlns:w15="http://schemas.microsoft.com/office/word/2012/wordml" xmlns:w16cex="http://schemas.microsoft.com/office/word/2018/wordml/cex" xmlns:w16cid="http://schemas.microsoft.com/office/word/2016/wordml/cid" xmlns:w16="http://schemas.microsoft.com/office/word/2018/wordml" xmlns:w16du="http://schemas.microsoft.com/office/word/2023/wordml/word16du" xmlns:w16sdtdh="http://schemas.microsoft.com/office/word/2020/wordml/sdtdatahash" xmlns:w16sdtfl="http://schemas.microsoft.com/office/word/2024/wordml/sdtformatlock" xmlns:w16se="http://schemas.microsoft.com/office/word/2015/wordml/symex" xmlns:wpg="http://schemas.microsoft.com/office/word/2010/wordprocessingGroup" xmlns:wpi="http://schemas.microsoft.com/office/word/2010/wordprocessingInk" xmlns:wne="http://schemas.microsoft.com/office/word/2006/wordml" xmlns:wps="http://schemas.microsoft.com/office/word/2010/wordprocessingShape" mc:Ignorable="w14 w15 w16se w16cid w16 w16cex w16sdtdh w16sdtfl w16du wp14">
   <w:body>
     <w:p>
       <w:pPr>
@@ -43,39 +43,31 @@
       </w:r>
     </w:p>
     <w:p>
+      <w:r>
+        <w:t xml:space="preserve">Fifth generation and </w:t>
+      </w:r>
+      <w:r>
+        <w:t>b</w:t>
+      </w:r>
+      <w:r>
+        <w:t>eyond fifth generation (5G and B5G) wireless network which a</w:t>
+      </w:r>
+      <w:r>
+        <w:t xml:space="preserve">ims to serve the users with the </w:t>
+      </w:r>
+      <w:r>
+        <w:t>higher d</w:t>
+      </w:r>
+      <w:r>
+        <w:t xml:space="preserve">ata rates and provide the lower </w:t>
+      </w:r>
+      <w:r>
+        <w:t>latency. As there is a rapid growth in the communication system which leads to increase in the data traffic which has motivated the study of Multiple Input Multiple Output (</w:t>
+      </w:r>
+      <w:r>
+        <w:t xml:space="preserve">MIMO) systems. The MIMO systems </w:t>
+      </w:r>
       <w:proofErr w:type="gramStart"/>
-      <w:r>
-        <w:t xml:space="preserve">Fifth generation and </w:t>
-      </w:r>
-      <w:r>
-        <w:t>b</w:t>
-      </w:r>
-      <w:r>
-        <w:t>eyond fifth generation (5G and B5G) wireless network which a</w:t>
-      </w:r>
-      <w:r>
-        <w:t xml:space="preserve">ims to serve the users with the </w:t>
-      </w:r>
-      <w:r>
-        <w:t>higher d</w:t>
-      </w:r>
-      <w:r>
-        <w:t xml:space="preserve">ata rates and provide the lower </w:t>
-      </w:r>
-      <w:r>
-        <w:t>latency.</w:t>
-      </w:r>
-      <w:proofErr w:type="gramEnd"/>
-      <w:r>
-        <w:t xml:space="preserve"> As there is a rapid growth in the communication system which leads to increase in the data traffic which has motivated the study of Multiple Input Multiple Output (</w:t>
-      </w:r>
-      <w:r>
-        <w:t xml:space="preserve">MIMO) systems. The MIMO </w:t>
-      </w:r>
-      <w:proofErr w:type="gramStart"/>
-      <w:r>
-        <w:t xml:space="preserve">systems </w:t>
-      </w:r>
       <w:r>
         <w:t>utilizes</w:t>
       </w:r>
@@ -525,7 +517,7 @@
           <w:highlight w:val="yellow"/>
         </w:rPr>
         <w:drawing>
-          <wp:inline distT="0" distB="0" distL="0" distR="0">
+          <wp:inline distT="0" distB="0" distL="0" distR="0" wp14:anchorId="5A2EB751" wp14:editId="4D3B970F">
             <wp:extent cx="5943600" cy="2704314"/>
             <wp:effectExtent l="19050" t="0" r="0" b="0"/>
             <wp:docPr id="3" name="Picture 1"/>
@@ -718,14 +710,9 @@
       </m:oMathPara>
     </w:p>
     <w:p>
-      <w:proofErr w:type="gramStart"/>
       <w:r>
         <w:lastRenderedPageBreak/>
-        <w:t>where</w:t>
-      </w:r>
-      <w:proofErr w:type="gramEnd"/>
-      <w:r>
-        <w:t xml:space="preserve"> </w:t>
+        <w:t xml:space="preserve">where </w:t>
       </w:r>
       <m:oMath>
         <m:sSub>
@@ -1216,7 +1203,7 @@
           </m:r>
           <m:rad>
             <m:radPr>
-              <m:degHide m:val="on"/>
+              <m:degHide m:val="1"/>
               <m:ctrlPr>
                 <w:rPr>
                   <w:rFonts w:ascii="Cambria Math" w:hAnsi="Cambria Math"/>
@@ -1296,13 +1283,8 @@
       </m:oMathPara>
     </w:p>
     <w:p>
-      <w:proofErr w:type="gramStart"/>
-      <w:r>
-        <w:t>and</w:t>
-      </w:r>
-      <w:proofErr w:type="gramEnd"/>
-      <w:r>
-        <w:t xml:space="preserve"> combined. This indicates that there is negligible loss in Hybrid MIMO when compared with fully digital conditions. Conventional fully digital beamforming techniques require a dedicated radio frequency (RF) chain corresponding to a particular antenna. Hence, it is extremely expensive</w:t>
+      <w:r>
+        <w:t>and combined. This indicates that there is negligible loss in Hybrid MIMO when compared with fully digital conditions. Conventional fully digital beamforming techniques require a dedicated radio frequency (RF) chain corresponding to a particular antenna. Hence, it is extremely expensive</w:t>
       </w:r>
       <w:r>
         <w:t xml:space="preserve"> </w:t>
@@ -2130,14 +2112,9 @@
           </w:rPr>
           <m:t>ρ</m:t>
         </m:r>
-        <w:proofErr w:type="gramStart"/>
       </m:oMath>
       <w:r>
-        <w:t xml:space="preserve"> is the average</w:t>
-      </w:r>
-      <w:proofErr w:type="gramEnd"/>
-      <w:r>
-        <w:t xml:space="preserve"> received power, and n</w:t>
+        <w:t xml:space="preserve"> is the average received power, and n</w:t>
       </w:r>
       <w:r>
         <w:rPr>
@@ -2384,13 +2361,8 @@
       </m:oMathPara>
     </w:p>
     <w:p>
-      <w:proofErr w:type="gramStart"/>
-      <w:r>
-        <w:t>where</w:t>
-      </w:r>
-      <w:proofErr w:type="gramEnd"/>
-      <w:r>
-        <w:t xml:space="preserve"> </w:t>
+      <w:r>
+        <w:t xml:space="preserve">where </w:t>
       </w:r>
       <m:oMath>
         <m:sSub>
@@ -2694,15 +2666,7 @@
         </m:sSup>
       </m:oMath>
       <w:r>
-        <w:t xml:space="preserve">  is  denoted as digital combiner matrix. The received signal is processed in the first analog domain, which is then processed in the digital </w:t>
-      </w:r>
-      <w:proofErr w:type="gramStart"/>
-      <w:r>
-        <w:t>domain,</w:t>
-      </w:r>
-      <w:proofErr w:type="gramEnd"/>
-      <w:r>
-        <w:t xml:space="preserve"> and then down-converts the signalthrough the RF chains. Equation</w:t>
+        <w:t xml:space="preserve">  is  denoted as digital combiner matrix. The received signal is processed in the first analog domain, which is then processed in the digital domain, and then down-converts the signalthrough the RF chains. Equation</w:t>
       </w:r>
       <w:r>
         <w:rPr>
@@ -2764,7 +2728,7 @@
           </m:r>
           <m:rad>
             <m:radPr>
-              <m:degHide m:val="on"/>
+              <m:degHide m:val="1"/>
               <m:ctrlPr>
                 <w:rPr>
                   <w:rFonts w:ascii="Cambria Math" w:hAnsi="Cambria Math"/>
@@ -4205,11 +4169,9 @@
       <w:r>
         <w:t xml:space="preserve">of analog–digital </w:t>
       </w:r>
-      <w:proofErr w:type="gramStart"/>
       <w:r>
         <w:t>combiner.</w:t>
       </w:r>
-      <w:proofErr w:type="gramEnd"/>
     </w:p>
     <w:p/>
     <w:p/>
@@ -4283,7 +4245,7 @@
           <w:szCs w:val="14"/>
         </w:rPr>
         <w:drawing>
-          <wp:anchor distT="0" distB="0" distL="114300" distR="114300" simplePos="0" relativeHeight="251657216" behindDoc="1" locked="0" layoutInCell="1" allowOverlap="1">
+          <wp:anchor distT="0" distB="0" distL="114300" distR="114300" simplePos="0" relativeHeight="251657216" behindDoc="1" locked="0" layoutInCell="1" allowOverlap="1" wp14:anchorId="021F053A" wp14:editId="7B182F53">
             <wp:simplePos x="0" y="0"/>
             <wp:positionH relativeFrom="column">
               <wp:posOffset>1143000</wp:posOffset>
@@ -4311,7 +4273,7 @@
                     <a:blip r:embed="rId5">
                       <a:extLst>
                         <a:ext uri="{28A0092B-C50C-407E-A947-70E740481C1C}">
-                          <a14:useLocalDpi xmlns:a14="http://schemas.microsoft.com/office/drawing/2010/main" xmlns:wps="http://schemas.microsoft.com/office/word/2010/wordprocessingShape" xmlns:wpi="http://schemas.microsoft.com/office/word/2010/wordprocessingInk" xmlns:wpg="http://schemas.microsoft.com/office/word/2010/wordprocessingGroup" xmlns:w16se="http://schemas.microsoft.com/office/word/2015/wordml/symex" xmlns:w16sdtfl="http://schemas.microsoft.com/office/word/2024/wordml/sdtformatlock" xmlns:w16sdtdh="http://schemas.microsoft.com/office/word/2020/wordml/sdtdatahash" xmlns:w16du="http://schemas.microsoft.com/office/word/2023/wordml/word16du" xmlns:w16="http://schemas.microsoft.com/office/word/2018/wordml" xmlns:w16cid="http://schemas.microsoft.com/office/word/2016/wordml/cid" xmlns:w16cex="http://schemas.microsoft.com/office/word/2018/wordml/cex" xmlns:w15="http://schemas.microsoft.com/office/word/2012/wordml" xmlns:w14="http://schemas.microsoft.com/office/word/2010/wordml" xmlns:w="http://schemas.openxmlformats.org/wordprocessingml/2006/main" xmlns:w10="urn:schemas-microsoft-com:office:word" xmlns:wp14="http://schemas.microsoft.com/office/word/2010/wordprocessingDrawing" xmlns:v="urn:schemas-microsoft-com:vml" xmlns:oel="http://schemas.microsoft.com/office/2019/extlst" xmlns:o="urn:schemas-microsoft-com:office:office" xmlns:am3d="http://schemas.microsoft.com/office/drawing/2017/model3d" xmlns:aink="http://schemas.microsoft.com/office/drawing/2016/ink" xmlns:mc="http://schemas.openxmlformats.org/markup-compatibility/2006" xmlns:cx8="http://schemas.microsoft.com/office/drawing/2016/5/14/chartex" xmlns:cx7="http://schemas.microsoft.com/office/drawing/2016/5/13/chartex" xmlns:cx6="http://schemas.microsoft.com/office/drawing/2016/5/12/chartex" xmlns:cx5="http://schemas.microsoft.com/office/drawing/2016/5/11/chartex" xmlns:cx4="http://schemas.microsoft.com/office/drawing/2016/5/10/chartex" xmlns:cx3="http://schemas.microsoft.com/office/drawing/2016/5/9/chartex" xmlns:cx2="http://schemas.microsoft.com/office/drawing/2015/10/21/chartex" xmlns:cx1="http://schemas.microsoft.com/office/drawing/2015/9/8/chartex" xmlns:cx="http://schemas.microsoft.com/office/drawing/2014/chartex" xmlns:wpc="http://schemas.microsoft.com/office/word/2010/wordprocessingCanvas" xmlns="" val="0"/>
+                          <a14:useLocalDpi xmlns:a14="http://schemas.microsoft.com/office/drawing/2010/main" val="0"/>
                         </a:ext>
                       </a:extLst>
                     </a:blip>
@@ -4932,7 +4894,6 @@
         <w:t xml:space="preserve">Antenna Array Model, </w:t>
       </w:r>
       <w:proofErr w:type="spellStart"/>
-      <w:proofErr w:type="gramStart"/>
       <w:r>
         <w:rPr>
           <w:i/>
@@ -4951,7 +4912,6 @@
         <w:t>t</w:t>
       </w:r>
       <w:proofErr w:type="spellEnd"/>
-      <w:proofErr w:type="gramEnd"/>
       <w:r>
         <w:rPr>
           <w:i/>
@@ -5576,23 +5536,13 @@
       </w:r>
     </w:p>
     <w:p>
-      <w:proofErr w:type="gramStart"/>
-      <w:r>
-        <w:t>capacity</w:t>
-      </w:r>
-      <w:proofErr w:type="gramEnd"/>
-      <w:r>
-        <w:t xml:space="preserve"> and BER over SNR for a different combination of transmitter and receiver antennas</w:t>
-      </w:r>
-    </w:p>
-    <w:p>
-      <w:proofErr w:type="gramStart"/>
-      <w:r>
-        <w:t>is</w:t>
-      </w:r>
-      <w:proofErr w:type="gramEnd"/>
-      <w:r>
-        <w:t xml:space="preserve"> very important for MIMO systems.</w:t>
+      <w:r>
+        <w:t>capacity and BER over SNR for a different combination of transmitter and receiver antennas</w:t>
+      </w:r>
+    </w:p>
+    <w:p>
+      <w:r>
+        <w:t>is very important for MIMO systems.</w:t>
       </w:r>
     </w:p>
     <w:p>
@@ -5601,56 +5551,28 @@
       </w:r>
     </w:p>
     <w:p>
-      <w:proofErr w:type="gramStart"/>
-      <w:r>
-        <w:t>frequency</w:t>
-      </w:r>
-      <w:proofErr w:type="gramEnd"/>
-      <w:r>
-        <w:t xml:space="preserve"> range. Noise commonly includes unwanted signals, environmental noises,</w:t>
-      </w:r>
-    </w:p>
-    <w:p>
-      <w:proofErr w:type="gramStart"/>
-      <w:r>
-        <w:t>which</w:t>
-      </w:r>
-      <w:proofErr w:type="gramEnd"/>
-      <w:r>
-        <w:t xml:space="preserve"> end up as interference. SNR is generally used as an indicator to assess the quality of</w:t>
-      </w:r>
-    </w:p>
-    <w:p>
-      <w:proofErr w:type="gramStart"/>
-      <w:r>
-        <w:t>the</w:t>
-      </w:r>
-      <w:proofErr w:type="gramEnd"/>
-      <w:r>
-        <w:t xml:space="preserve"> communication channel. The relationship between BER and SNR is inversely related,</w:t>
-      </w:r>
-    </w:p>
-    <w:p>
-      <w:r>
-        <w:t xml:space="preserve">i.e., high SNR causes low BER and SNR is measured in </w:t>
-      </w:r>
-      <w:proofErr w:type="gramStart"/>
-      <w:r>
-        <w:t>decibels(</w:t>
-      </w:r>
-      <w:proofErr w:type="gramEnd"/>
-      <w:r>
-        <w:t>dB) The SNR and BER</w:t>
-      </w:r>
-    </w:p>
-    <w:p>
-      <w:proofErr w:type="gramStart"/>
-      <w:r>
-        <w:t>formulae</w:t>
-      </w:r>
-      <w:proofErr w:type="gramEnd"/>
-      <w:r>
-        <w:t xml:space="preserve"> are given by:</w:t>
+      <w:r>
+        <w:t>frequency range. Noise commonly includes unwanted signals, environmental noises,</w:t>
+      </w:r>
+    </w:p>
+    <w:p>
+      <w:r>
+        <w:t>which end up as interference. SNR is generally used as an indicator to assess the quality of</w:t>
+      </w:r>
+    </w:p>
+    <w:p>
+      <w:r>
+        <w:t>the communication channel. The relationship between BER and SNR is inversely related,</w:t>
+      </w:r>
+    </w:p>
+    <w:p>
+      <w:r>
+        <w:t>i.e., high SNR causes low BER and SNR is measured in decibels(dB) The SNR and BER</w:t>
+      </w:r>
+    </w:p>
+    <w:p>
+      <w:r>
+        <w:t>formulae are given by:</w:t>
       </w:r>
     </w:p>
     <w:p>
@@ -5764,13 +5686,7 @@
                 <w:rPr>
                   <w:rFonts w:ascii="Cambria Math" w:hAnsi="Cambria Math"/>
                 </w:rPr>
-                <m:t>Total bi</m:t>
-              </m:r>
-              <m:r>
-                <w:rPr>
-                  <w:rFonts w:ascii="Cambria Math" w:hAnsi="Cambria Math"/>
-                </w:rPr>
-                <m:t>ts received</m:t>
+                <m:t>Total bits received</m:t>
               </m:r>
             </m:den>
           </m:f>
@@ -5817,7 +5733,6 @@
     </w:p>
     <w:p>
       <w:proofErr w:type="spellStart"/>
-      <w:proofErr w:type="gramStart"/>
       <w:r>
         <w:rPr>
           <w:i/>
@@ -5832,7 +5747,6 @@
         <w:t>th</w:t>
       </w:r>
       <w:proofErr w:type="spellEnd"/>
-      <w:proofErr w:type="gramEnd"/>
       <w:r>
         <w:t xml:space="preserve"> transmitter and </w:t>
       </w:r>
@@ -5866,44 +5780,34 @@
       </w:r>
     </w:p>
     <w:p>
+      <w:r>
+        <w:t xml:space="preserve">efficiency and the channel capacity of the various system can be calculated using </w:t>
+      </w:r>
+      <w:proofErr w:type="spellStart"/>
+      <w:r>
+        <w:t>Eqs</w:t>
+      </w:r>
+      <w:proofErr w:type="spellEnd"/>
+      <w:r>
+        <w:t>.</w:t>
+      </w:r>
+    </w:p>
+    <w:p>
+      <w:r>
+        <w:t>(19)</w:t>
+      </w:r>
       <w:proofErr w:type="gramStart"/>
       <w:r>
-        <w:t>efficiency</w:t>
+        <w:t>–(</w:t>
       </w:r>
       <w:proofErr w:type="gramEnd"/>
       <w:r>
-        <w:t xml:space="preserve"> and the channel capacity of the various system can be calculated using </w:t>
-      </w:r>
-      <w:proofErr w:type="spellStart"/>
-      <w:r>
-        <w:t>Eqs</w:t>
-      </w:r>
-      <w:proofErr w:type="spellEnd"/>
-      <w:r>
-        <w:t>.</w:t>
-      </w:r>
-    </w:p>
-    <w:p>
-      <w:r>
-        <w:t>(19)</w:t>
-      </w:r>
-      <w:proofErr w:type="gramStart"/>
-      <w:r>
-        <w:t>–(</w:t>
-      </w:r>
-      <w:proofErr w:type="gramEnd"/>
-      <w:r>
         <w:t>24). The spectral efficiency and the channel capacity of the conventional system is</w:t>
       </w:r>
     </w:p>
     <w:p>
-      <w:proofErr w:type="gramStart"/>
-      <w:r>
-        <w:t>given</w:t>
-      </w:r>
-      <w:proofErr w:type="gramEnd"/>
-      <w:r>
-        <w:t xml:space="preserve"> by</w:t>
+      <w:r>
+        <w:t>given by</w:t>
       </w:r>
     </w:p>
     <w:p>
@@ -6021,16 +5925,8 @@
         <w:rPr>
           <w:rFonts w:eastAsiaTheme="minorEastAsia"/>
         </w:rPr>
-        <w:t xml:space="preserve"> </w:t>
-      </w:r>
-      <w:proofErr w:type="gramStart"/>
-      <w:r>
-        <w:rPr>
-          <w:rFonts w:eastAsiaTheme="minorEastAsia"/>
-        </w:rPr>
-        <w:t>bits/s/Hz/cell</w:t>
-      </w:r>
-      <w:proofErr w:type="gramEnd"/>
+        <w:t xml:space="preserve"> bits/s/Hz/cell</w:t>
+      </w:r>
     </w:p>
     <w:p>
       <w:pPr>
@@ -6147,16 +6043,8 @@
         <w:rPr>
           <w:rFonts w:eastAsiaTheme="minorEastAsia"/>
         </w:rPr>
-        <w:t xml:space="preserve"> </w:t>
-      </w:r>
-      <w:proofErr w:type="gramStart"/>
-      <w:r>
-        <w:rPr>
-          <w:rFonts w:eastAsiaTheme="minorEastAsia"/>
-        </w:rPr>
-        <w:t>bits/s</w:t>
-      </w:r>
-      <w:proofErr w:type="gramEnd"/>
+        <w:t xml:space="preserve"> bits/s</w:t>
+      </w:r>
     </w:p>
     <w:p>
       <w:r>
@@ -6164,13 +6052,8 @@
       </w:r>
     </w:p>
     <w:p>
-      <w:proofErr w:type="gramStart"/>
-      <w:r>
-        <w:t>is</w:t>
-      </w:r>
-      <w:proofErr w:type="gramEnd"/>
-      <w:r>
-        <w:t xml:space="preserve"> given by</w:t>
+      <w:r>
+        <w:t>is given by</w:t>
       </w:r>
     </w:p>
     <w:p>
@@ -6244,158 +6127,6 @@
             <w:rFonts w:ascii="Cambria Math" w:hAnsi="Cambria Math"/>
           </w:rPr>
           <m:t>=</m:t>
-        </m:r>
-        <m:sSub>
-          <m:sSubPr>
-            <m:ctrlPr>
-              <w:rPr>
-                <w:rFonts w:ascii="Cambria Math" w:hAnsi="Cambria Math"/>
-                <w:i/>
-              </w:rPr>
-            </m:ctrlPr>
-          </m:sSubPr>
-          <m:e>
-            <m:r>
-              <w:rPr>
-                <w:rFonts w:ascii="Cambria Math" w:hAnsi="Cambria Math"/>
-              </w:rPr>
-              <m:t>log</m:t>
-            </m:r>
-          </m:e>
-          <m:sub>
-            <m:r>
-              <w:rPr>
-                <w:rFonts w:ascii="Cambria Math" w:hAnsi="Cambria Math"/>
-              </w:rPr>
-              <m:t>2</m:t>
-            </m:r>
-          </m:sub>
-        </m:sSub>
-        <m:d>
-          <m:dPr>
-            <m:ctrlPr>
-              <w:rPr>
-                <w:rFonts w:ascii="Cambria Math" w:hAnsi="Cambria Math"/>
-                <w:i/>
-              </w:rPr>
-            </m:ctrlPr>
-          </m:dPr>
-          <m:e>
-            <m:r>
-              <w:rPr>
-                <w:rFonts w:ascii="Cambria Math" w:hAnsi="Cambria Math"/>
-              </w:rPr>
-              <m:t>1+n</m:t>
-            </m:r>
-            <m:f>
-              <m:fPr>
-                <m:ctrlPr>
-                  <w:rPr>
-                    <w:rFonts w:ascii="Cambria Math" w:hAnsi="Cambria Math"/>
-                    <w:i/>
-                  </w:rPr>
-                </m:ctrlPr>
-              </m:fPr>
-              <m:num>
-                <m:r>
-                  <w:rPr>
-                    <w:rFonts w:ascii="Cambria Math" w:hAnsi="Cambria Math"/>
-                  </w:rPr>
-                  <m:t>S</m:t>
-                </m:r>
-              </m:num>
-              <m:den>
-                <m:r>
-                  <w:rPr>
-                    <w:rFonts w:ascii="Cambria Math" w:hAnsi="Cambria Math"/>
-                  </w:rPr>
-                  <m:t>N</m:t>
-                </m:r>
-              </m:den>
-            </m:f>
-          </m:e>
-        </m:d>
-        <w:proofErr w:type="gramStart"/>
-      </m:oMath>
-      <w:r>
-        <w:rPr>
-          <w:rFonts w:eastAsiaTheme="minorEastAsia"/>
-        </w:rPr>
-        <w:t>bits/s/Hz/cell</w:t>
-      </w:r>
-      <w:proofErr w:type="gramEnd"/>
-    </w:p>
-    <w:p>
-      <w:pPr>
-        <w:jc w:val="center"/>
-        <w:rPr>
-          <w:rFonts w:eastAsiaTheme="minorEastAsia"/>
-        </w:rPr>
-      </w:pPr>
-      <m:oMath>
-        <m:sSub>
-          <m:sSubPr>
-            <m:ctrlPr>
-              <w:rPr>
-                <w:rFonts w:ascii="Cambria Math" w:hAnsi="Cambria Math"/>
-                <w:i/>
-              </w:rPr>
-            </m:ctrlPr>
-          </m:sSubPr>
-          <m:e>
-            <m:r>
-              <w:rPr>
-                <w:rFonts w:ascii="Cambria Math" w:hAnsi="Cambria Math"/>
-              </w:rPr>
-              <m:t>C</m:t>
-            </m:r>
-          </m:e>
-          <m:sub>
-            <m:r>
-              <w:rPr>
-                <w:rFonts w:ascii="Cambria Math" w:hAnsi="Cambria Math"/>
-              </w:rPr>
-              <m:t>SIMO</m:t>
-            </m:r>
-          </m:sub>
-        </m:sSub>
-        <m:r>
-          <w:rPr>
-            <w:rFonts w:ascii="Cambria Math" w:hAnsi="Cambria Math"/>
-          </w:rPr>
-          <m:t>=</m:t>
-        </m:r>
-        <m:sSub>
-          <m:sSubPr>
-            <m:ctrlPr>
-              <w:rPr>
-                <w:rFonts w:ascii="Cambria Math" w:hAnsi="Cambria Math"/>
-                <w:i/>
-              </w:rPr>
-            </m:ctrlPr>
-          </m:sSubPr>
-          <m:e>
-            <m:r>
-              <w:rPr>
-                <w:rFonts w:ascii="Cambria Math" w:hAnsi="Cambria Math"/>
-              </w:rPr>
-              <m:t>C</m:t>
-            </m:r>
-          </m:e>
-          <m:sub>
-            <m:r>
-              <w:rPr>
-                <w:rFonts w:ascii="Cambria Math" w:hAnsi="Cambria Math"/>
-              </w:rPr>
-              <m:t>MISO</m:t>
-            </m:r>
-          </m:sub>
-        </m:sSub>
-        <m:r>
-          <w:rPr>
-            <w:rFonts w:ascii="Cambria Math" w:hAnsi="Cambria Math"/>
-          </w:rPr>
-          <m:t xml:space="preserve">=B * </m:t>
         </m:r>
         <m:sSub>
           <m:sSubPr>
@@ -6472,25 +6203,162 @@
         <w:rPr>
           <w:rFonts w:eastAsiaTheme="minorEastAsia"/>
         </w:rPr>
-        <w:t xml:space="preserve"> </w:t>
-      </w:r>
-      <w:proofErr w:type="gramStart"/>
-      <w:r>
+        <w:t>bits/s/Hz/cell</w:t>
+      </w:r>
+    </w:p>
+    <w:p>
+      <w:pPr>
+        <w:jc w:val="center"/>
         <w:rPr>
           <w:rFonts w:eastAsiaTheme="minorEastAsia"/>
         </w:rPr>
-        <w:t>bits/s</w:t>
-      </w:r>
-      <w:proofErr w:type="gramEnd"/>
-    </w:p>
-    <w:p>
-      <w:proofErr w:type="gramStart"/>
-      <w:r>
-        <w:t>where</w:t>
-      </w:r>
-      <w:proofErr w:type="gramEnd"/>
-      <w:r>
-        <w:t xml:space="preserve"> n = N</w:t>
+      </w:pPr>
+      <m:oMath>
+        <m:sSub>
+          <m:sSubPr>
+            <m:ctrlPr>
+              <w:rPr>
+                <w:rFonts w:ascii="Cambria Math" w:hAnsi="Cambria Math"/>
+                <w:i/>
+              </w:rPr>
+            </m:ctrlPr>
+          </m:sSubPr>
+          <m:e>
+            <m:r>
+              <w:rPr>
+                <w:rFonts w:ascii="Cambria Math" w:hAnsi="Cambria Math"/>
+              </w:rPr>
+              <m:t>C</m:t>
+            </m:r>
+          </m:e>
+          <m:sub>
+            <m:r>
+              <w:rPr>
+                <w:rFonts w:ascii="Cambria Math" w:hAnsi="Cambria Math"/>
+              </w:rPr>
+              <m:t>SIMO</m:t>
+            </m:r>
+          </m:sub>
+        </m:sSub>
+        <m:r>
+          <w:rPr>
+            <w:rFonts w:ascii="Cambria Math" w:hAnsi="Cambria Math"/>
+          </w:rPr>
+          <m:t>=</m:t>
+        </m:r>
+        <m:sSub>
+          <m:sSubPr>
+            <m:ctrlPr>
+              <w:rPr>
+                <w:rFonts w:ascii="Cambria Math" w:hAnsi="Cambria Math"/>
+                <w:i/>
+              </w:rPr>
+            </m:ctrlPr>
+          </m:sSubPr>
+          <m:e>
+            <m:r>
+              <w:rPr>
+                <w:rFonts w:ascii="Cambria Math" w:hAnsi="Cambria Math"/>
+              </w:rPr>
+              <m:t>C</m:t>
+            </m:r>
+          </m:e>
+          <m:sub>
+            <m:r>
+              <w:rPr>
+                <w:rFonts w:ascii="Cambria Math" w:hAnsi="Cambria Math"/>
+              </w:rPr>
+              <m:t>MISO</m:t>
+            </m:r>
+          </m:sub>
+        </m:sSub>
+        <m:r>
+          <w:rPr>
+            <w:rFonts w:ascii="Cambria Math" w:hAnsi="Cambria Math"/>
+          </w:rPr>
+          <m:t xml:space="preserve">=B * </m:t>
+        </m:r>
+        <m:sSub>
+          <m:sSubPr>
+            <m:ctrlPr>
+              <w:rPr>
+                <w:rFonts w:ascii="Cambria Math" w:hAnsi="Cambria Math"/>
+                <w:i/>
+              </w:rPr>
+            </m:ctrlPr>
+          </m:sSubPr>
+          <m:e>
+            <m:r>
+              <w:rPr>
+                <w:rFonts w:ascii="Cambria Math" w:hAnsi="Cambria Math"/>
+              </w:rPr>
+              <m:t>log</m:t>
+            </m:r>
+          </m:e>
+          <m:sub>
+            <m:r>
+              <w:rPr>
+                <w:rFonts w:ascii="Cambria Math" w:hAnsi="Cambria Math"/>
+              </w:rPr>
+              <m:t>2</m:t>
+            </m:r>
+          </m:sub>
+        </m:sSub>
+        <m:d>
+          <m:dPr>
+            <m:ctrlPr>
+              <w:rPr>
+                <w:rFonts w:ascii="Cambria Math" w:hAnsi="Cambria Math"/>
+                <w:i/>
+              </w:rPr>
+            </m:ctrlPr>
+          </m:dPr>
+          <m:e>
+            <m:r>
+              <w:rPr>
+                <w:rFonts w:ascii="Cambria Math" w:hAnsi="Cambria Math"/>
+              </w:rPr>
+              <m:t>1+n</m:t>
+            </m:r>
+            <m:f>
+              <m:fPr>
+                <m:ctrlPr>
+                  <w:rPr>
+                    <w:rFonts w:ascii="Cambria Math" w:hAnsi="Cambria Math"/>
+                    <w:i/>
+                  </w:rPr>
+                </m:ctrlPr>
+              </m:fPr>
+              <m:num>
+                <m:r>
+                  <w:rPr>
+                    <w:rFonts w:ascii="Cambria Math" w:hAnsi="Cambria Math"/>
+                  </w:rPr>
+                  <m:t>S</m:t>
+                </m:r>
+              </m:num>
+              <m:den>
+                <m:r>
+                  <w:rPr>
+                    <w:rFonts w:ascii="Cambria Math" w:hAnsi="Cambria Math"/>
+                  </w:rPr>
+                  <m:t>N</m:t>
+                </m:r>
+              </m:den>
+            </m:f>
+          </m:e>
+        </m:d>
+      </m:oMath>
+      <w:r>
+        <w:rPr>
+          <w:rFonts w:eastAsiaTheme="minorEastAsia"/>
+        </w:rPr>
+        <w:t xml:space="preserve"> bits/s</w:t>
+      </w:r>
+    </w:p>
+    <w:p>
+      <w:r>
+        <w:t>where n = N</w:t>
       </w:r>
       <w:r>
         <w:rPr>
@@ -6712,7 +6580,6 @@
             </m:ctrlPr>
           </m:e>
         </m:d>
-        <w:proofErr w:type="gramStart"/>
       </m:oMath>
       <w:r>
         <w:rPr>
@@ -6720,7 +6587,6 @@
         </w:rPr>
         <w:t>bits/s/Hz/cell</w:t>
       </w:r>
-      <w:proofErr w:type="gramEnd"/>
     </w:p>
     <w:p>
       <w:pPr>
@@ -6902,7 +6768,6 @@
             </m:ctrlPr>
           </m:e>
         </m:d>
-        <w:proofErr w:type="gramStart"/>
       </m:oMath>
       <w:r>
         <w:rPr>
@@ -6910,31 +6775,28 @@
         </w:rPr>
         <w:t>bits/s</w:t>
       </w:r>
+    </w:p>
+    <w:p>
+      <w:r>
+        <w:t>It has been proven theoretically and practically that massive MIMO shows the highest</w:t>
+      </w:r>
+    </w:p>
+    <w:p>
+      <w:r>
+        <w:t xml:space="preserve">spectral efficiency and channel </w:t>
+      </w:r>
+      <w:proofErr w:type="gramStart"/>
+      <w:r>
+        <w:t>capacity.Thus</w:t>
+      </w:r>
       <w:proofErr w:type="gramEnd"/>
-    </w:p>
-    <w:p>
-      <w:r>
-        <w:t>It has been proven theoretically and practically that massive MIMO shows the highest</w:t>
-      </w:r>
-    </w:p>
-    <w:p>
-      <w:proofErr w:type="gramStart"/>
-      <w:r>
-        <w:t>spectral</w:t>
-      </w:r>
-      <w:proofErr w:type="gramEnd"/>
-      <w:r>
-        <w:t xml:space="preserve"> efficiency and channel capacity.Thus the average area throughput increases with</w:t>
-      </w:r>
-    </w:p>
-    <w:p>
-      <w:proofErr w:type="gramStart"/>
-      <w:r>
-        <w:t>the</w:t>
-      </w:r>
-      <w:proofErr w:type="gramEnd"/>
-      <w:r>
-        <w:t xml:space="preserve"> increased number of transmitting and receiving antennas.</w:t>
+      <w:r>
+        <w:t xml:space="preserve"> the average area throughput increases with</w:t>
+      </w:r>
+    </w:p>
+    <w:p>
+      <w:r>
+        <w:t>the increased number of transmitting and receiving antennas.</w:t>
       </w:r>
     </w:p>
     <w:p>
@@ -7191,17 +7053,9 @@
         <w:rPr>
           <w:szCs w:val="28"/>
         </w:rPr>
-        <w:t xml:space="preserve">The developed Rectangular Antenna Array-based Hybrid Beamforming model for massive MIMO has been simulated and validated using </w:t>
-      </w:r>
-      <w:proofErr w:type="gramStart"/>
-      <w:r>
-        <w:rPr>
-          <w:szCs w:val="28"/>
-        </w:rPr>
-        <w:t xml:space="preserve">MATLAB </w:t>
+        <w:t xml:space="preserve">The developed Rectangular Antenna Array-based Hybrid Beamforming model for massive MIMO has been simulated and validated using MATLAB </w:t>
       </w:r>
       <m:oMath>
-        <w:proofErr w:type="gramEnd"/>
         <m:r>
           <w:rPr>
             <w:rFonts w:ascii="Cambria Math" w:hAnsi="Cambria Math"/>
@@ -7244,6 +7098,233 @@
     <w:p>
       <w:pPr>
         <w:rPr>
+          <w:szCs w:val="28"/>
+        </w:rPr>
+      </w:pPr>
+      <w:r>
+        <w:rPr>
+          <w:noProof/>
+        </w:rPr>
+        <w:drawing>
+          <wp:inline distT="0" distB="0" distL="0" distR="0" wp14:anchorId="79758A51" wp14:editId="2D483765">
+            <wp:extent cx="3463184" cy="3352596"/>
+            <wp:effectExtent l="0" t="0" r="0" b="0"/>
+            <wp:docPr id="1997452579" name="Picture 2"/>
+            <wp:cNvGraphicFramePr>
+              <a:graphicFrameLocks xmlns:a="http://schemas.openxmlformats.org/drawingml/2006/main" noChangeAspect="1"/>
+            </wp:cNvGraphicFramePr>
+            <a:graphic xmlns:a="http://schemas.openxmlformats.org/drawingml/2006/main">
+              <a:graphicData uri="http://schemas.openxmlformats.org/drawingml/2006/picture">
+                <pic:pic xmlns:pic="http://schemas.openxmlformats.org/drawingml/2006/picture">
+                  <pic:nvPicPr>
+                    <pic:cNvPr id="0" name="Picture 3"/>
+                    <pic:cNvPicPr>
+                      <a:picLocks noChangeAspect="1" noChangeArrowheads="1"/>
+                    </pic:cNvPicPr>
+                  </pic:nvPicPr>
+                  <pic:blipFill>
+                    <a:blip r:embed="rId6">
+                      <a:extLst>
+                        <a:ext uri="{28A0092B-C50C-407E-A947-70E740481C1C}">
+                          <a14:useLocalDpi xmlns:a14="http://schemas.microsoft.com/office/drawing/2010/main" val="0"/>
+                        </a:ext>
+                      </a:extLst>
+                    </a:blip>
+                    <a:srcRect/>
+                    <a:stretch>
+                      <a:fillRect/>
+                    </a:stretch>
+                  </pic:blipFill>
+                  <pic:spPr bwMode="auto">
+                    <a:xfrm>
+                      <a:off x="0" y="0"/>
+                      <a:ext cx="3475358" cy="3364381"/>
+                    </a:xfrm>
+                    <a:prstGeom prst="rect">
+                      <a:avLst/>
+                    </a:prstGeom>
+                    <a:noFill/>
+                    <a:ln>
+                      <a:noFill/>
+                    </a:ln>
+                  </pic:spPr>
+                </pic:pic>
+              </a:graphicData>
+            </a:graphic>
+          </wp:inline>
+        </w:drawing>
+      </w:r>
+      <w:r>
+        <w:rPr>
+          <w:noProof/>
+        </w:rPr>
+        <w:drawing>
+          <wp:inline distT="0" distB="0" distL="0" distR="0" wp14:anchorId="2B22665F" wp14:editId="4186D72F">
+            <wp:extent cx="3383280" cy="3221106"/>
+            <wp:effectExtent l="0" t="0" r="0" b="0"/>
+            <wp:docPr id="2096971159" name="Picture 1"/>
+            <wp:cNvGraphicFramePr>
+              <a:graphicFrameLocks xmlns:a="http://schemas.openxmlformats.org/drawingml/2006/main" noChangeAspect="1"/>
+            </wp:cNvGraphicFramePr>
+            <a:graphic xmlns:a="http://schemas.openxmlformats.org/drawingml/2006/main">
+              <a:graphicData uri="http://schemas.openxmlformats.org/drawingml/2006/picture">
+                <pic:pic xmlns:pic="http://schemas.openxmlformats.org/drawingml/2006/picture">
+                  <pic:nvPicPr>
+                    <pic:cNvPr id="0" name="Picture 1"/>
+                    <pic:cNvPicPr>
+                      <a:picLocks noChangeAspect="1" noChangeArrowheads="1"/>
+                    </pic:cNvPicPr>
+                  </pic:nvPicPr>
+                  <pic:blipFill>
+                    <a:blip r:embed="rId7">
+                      <a:extLst>
+                        <a:ext uri="{28A0092B-C50C-407E-A947-70E740481C1C}">
+                          <a14:useLocalDpi xmlns:a14="http://schemas.microsoft.com/office/drawing/2010/main" val="0"/>
+                        </a:ext>
+                      </a:extLst>
+                    </a:blip>
+                    <a:srcRect/>
+                    <a:stretch>
+                      <a:fillRect/>
+                    </a:stretch>
+                  </pic:blipFill>
+                  <pic:spPr bwMode="auto">
+                    <a:xfrm>
+                      <a:off x="0" y="0"/>
+                      <a:ext cx="3388433" cy="3226012"/>
+                    </a:xfrm>
+                    <a:prstGeom prst="rect">
+                      <a:avLst/>
+                    </a:prstGeom>
+                    <a:noFill/>
+                    <a:ln>
+                      <a:noFill/>
+                    </a:ln>
+                  </pic:spPr>
+                </pic:pic>
+              </a:graphicData>
+            </a:graphic>
+          </wp:inline>
+        </w:drawing>
+      </w:r>
+    </w:p>
+    <w:p>
+      <w:pPr>
+        <w:rPr>
+          <w:szCs w:val="28"/>
+        </w:rPr>
+      </w:pPr>
+      <w:r>
+        <w:rPr>
+          <w:noProof/>
+        </w:rPr>
+        <w:lastRenderedPageBreak/>
+        <w:drawing>
+          <wp:inline distT="0" distB="0" distL="0" distR="0" wp14:anchorId="070C52AB" wp14:editId="60F94644">
+            <wp:extent cx="3413760" cy="3370791"/>
+            <wp:effectExtent l="0" t="0" r="0" b="0"/>
+            <wp:docPr id="1307929679" name="Picture 3"/>
+            <wp:cNvGraphicFramePr>
+              <a:graphicFrameLocks xmlns:a="http://schemas.openxmlformats.org/drawingml/2006/main" noChangeAspect="1"/>
+            </wp:cNvGraphicFramePr>
+            <a:graphic xmlns:a="http://schemas.openxmlformats.org/drawingml/2006/main">
+              <a:graphicData uri="http://schemas.openxmlformats.org/drawingml/2006/picture">
+                <pic:pic xmlns:pic="http://schemas.openxmlformats.org/drawingml/2006/picture">
+                  <pic:nvPicPr>
+                    <pic:cNvPr id="0" name="Picture 5"/>
+                    <pic:cNvPicPr>
+                      <a:picLocks noChangeAspect="1" noChangeArrowheads="1"/>
+                    </pic:cNvPicPr>
+                  </pic:nvPicPr>
+                  <pic:blipFill>
+                    <a:blip r:embed="rId8" cstate="print">
+                      <a:extLst>
+                        <a:ext uri="{28A0092B-C50C-407E-A947-70E740481C1C}">
+                          <a14:useLocalDpi xmlns:a14="http://schemas.microsoft.com/office/drawing/2010/main" val="0"/>
+                        </a:ext>
+                      </a:extLst>
+                    </a:blip>
+                    <a:srcRect/>
+                    <a:stretch>
+                      <a:fillRect/>
+                    </a:stretch>
+                  </pic:blipFill>
+                  <pic:spPr bwMode="auto">
+                    <a:xfrm>
+                      <a:off x="0" y="0"/>
+                      <a:ext cx="3441807" cy="3398485"/>
+                    </a:xfrm>
+                    <a:prstGeom prst="rect">
+                      <a:avLst/>
+                    </a:prstGeom>
+                    <a:noFill/>
+                    <a:ln>
+                      <a:noFill/>
+                    </a:ln>
+                  </pic:spPr>
+                </pic:pic>
+              </a:graphicData>
+            </a:graphic>
+          </wp:inline>
+        </w:drawing>
+      </w:r>
+      <w:r>
+        <w:rPr>
+          <w:noProof/>
+        </w:rPr>
+        <w:drawing>
+          <wp:inline distT="0" distB="0" distL="0" distR="0" wp14:anchorId="36F3E9B7" wp14:editId="7793177E">
+            <wp:extent cx="3429000" cy="3385838"/>
+            <wp:effectExtent l="0" t="0" r="0" b="0"/>
+            <wp:docPr id="843253876" name="Picture 4"/>
+            <wp:cNvGraphicFramePr>
+              <a:graphicFrameLocks xmlns:a="http://schemas.openxmlformats.org/drawingml/2006/main" noChangeAspect="1"/>
+            </wp:cNvGraphicFramePr>
+            <a:graphic xmlns:a="http://schemas.openxmlformats.org/drawingml/2006/main">
+              <a:graphicData uri="http://schemas.openxmlformats.org/drawingml/2006/picture">
+                <pic:pic xmlns:pic="http://schemas.openxmlformats.org/drawingml/2006/picture">
+                  <pic:nvPicPr>
+                    <pic:cNvPr id="0" name="Picture 7"/>
+                    <pic:cNvPicPr>
+                      <a:picLocks noChangeAspect="1" noChangeArrowheads="1"/>
+                    </pic:cNvPicPr>
+                  </pic:nvPicPr>
+                  <pic:blipFill>
+                    <a:blip r:embed="rId9" cstate="print">
+                      <a:extLst>
+                        <a:ext uri="{28A0092B-C50C-407E-A947-70E740481C1C}">
+                          <a14:useLocalDpi xmlns:a14="http://schemas.microsoft.com/office/drawing/2010/main" val="0"/>
+                        </a:ext>
+                      </a:extLst>
+                    </a:blip>
+                    <a:srcRect/>
+                    <a:stretch>
+                      <a:fillRect/>
+                    </a:stretch>
+                  </pic:blipFill>
+                  <pic:spPr bwMode="auto">
+                    <a:xfrm>
+                      <a:off x="0" y="0"/>
+                      <a:ext cx="3461706" cy="3418132"/>
+                    </a:xfrm>
+                    <a:prstGeom prst="rect">
+                      <a:avLst/>
+                    </a:prstGeom>
+                    <a:noFill/>
+                    <a:ln>
+                      <a:noFill/>
+                    </a:ln>
+                  </pic:spPr>
+                </pic:pic>
+              </a:graphicData>
+            </a:graphic>
+          </wp:inline>
+        </w:drawing>
+      </w:r>
+    </w:p>
+    <w:p>
+      <w:pPr>
+        <w:rPr>
           <w:sz w:val="28"/>
           <w:szCs w:val="28"/>
         </w:rPr>
@@ -7295,14 +7376,7 @@
         <w:rPr>
           <w:szCs w:val="28"/>
         </w:rPr>
-        <w:t xml:space="preserve">ectangular array sizes </w:t>
-      </w:r>
-      <w:proofErr w:type="gramStart"/>
-      <w:r>
-        <w:rPr>
-          <w:szCs w:val="28"/>
-        </w:rPr>
-        <w:t>of</w:t>
+        <w:t>ectangular array sizes of</w:t>
       </w:r>
       <w:r>
         <w:rPr>
@@ -7311,7 +7385,6 @@
         <w:t xml:space="preserve"> </w:t>
       </w:r>
       <m:oMath>
-        <w:proofErr w:type="gramEnd"/>
         <m:r>
           <w:rPr>
             <w:rFonts w:ascii="Cambria Math" w:hAnsi="Cambria Math"/>
@@ -7415,14 +7488,7 @@
         <w:rPr>
           <w:szCs w:val="28"/>
         </w:rPr>
-        <w:t xml:space="preserve">er of antennas used in Fig. x </w:t>
-      </w:r>
-      <w:proofErr w:type="gramStart"/>
-      <w:r>
-        <w:rPr>
-          <w:szCs w:val="28"/>
-        </w:rPr>
-        <w:t>is</w:t>
+        <w:t>er of antennas used in Fig. x is</w:t>
       </w:r>
       <w:r>
         <w:rPr>
@@ -7431,7 +7497,6 @@
         <w:t xml:space="preserve"> </w:t>
       </w:r>
       <m:oMath>
-        <w:proofErr w:type="gramEnd"/>
         <m:sSub>
           <m:sSubPr>
             <m:ctrlPr>
@@ -7648,14 +7713,7 @@
         <w:rPr>
           <w:szCs w:val="28"/>
         </w:rPr>
-        <w:t xml:space="preserve">A primary issue identified is the formation of side lobes in the radiation pattern, which are undesirable as they lead to the reception or transmission of energy in unintended directions. Amplitude tapering or amplitude weighting can be employed to reduce the directivity of side lobes in different array sizes. Amplitude tapering is </w:t>
-      </w:r>
-      <w:r>
-        <w:rPr>
-          <w:szCs w:val="28"/>
-        </w:rPr>
-        <w:lastRenderedPageBreak/>
-        <w:t xml:space="preserve">applied from the center to the end of the array to control minor lobe levels. These arrays are non-uniformly excited. Improved main beams can be achieved in the desired direction by controlling the side lobes on the linear array using amplitude tapering, effectively creating a steerable antenna array. </w:t>
+        <w:t xml:space="preserve">A primary issue identified is the formation of side lobes in the radiation pattern, which are undesirable as they lead to the reception or transmission of energy in unintended directions. Amplitude tapering or amplitude weighting can be employed to reduce the directivity of side lobes in different array sizes. Amplitude tapering is applied from the center to the end of the array to control minor lobe levels. These arrays are non-uniformly excited. Improved main beams can be achieved in the desired direction by controlling the side lobes on the linear array using amplitude tapering, effectively creating a steerable antenna array. </w:t>
       </w:r>
     </w:p>
     <w:p>
@@ -7674,21 +7732,7 @@
         <w:rPr>
           <w:szCs w:val="28"/>
         </w:rPr>
-        <w:t xml:space="preserve">, where </w:t>
-      </w:r>
-      <w:proofErr w:type="gramStart"/>
-      <w:r>
-        <w:rPr>
-          <w:szCs w:val="28"/>
-        </w:rPr>
-        <w:t>a</w:t>
-      </w:r>
-      <w:proofErr w:type="gramEnd"/>
-      <w:r>
-        <w:rPr>
-          <w:szCs w:val="28"/>
-        </w:rPr>
-        <w:t xml:space="preserve"> </w:t>
+        <w:t xml:space="preserve">, where a </w:t>
       </w:r>
       <m:oMath>
         <m:r>
@@ -7709,17 +7753,9 @@
         <w:rPr>
           <w:szCs w:val="28"/>
         </w:rPr>
-        <w:t xml:space="preserve">umber of antennas, i.e., </w:t>
-      </w:r>
-      <w:proofErr w:type="gramStart"/>
-      <w:r>
-        <w:rPr>
-          <w:szCs w:val="28"/>
-        </w:rPr>
-        <w:t xml:space="preserve">only </w:t>
+        <w:t xml:space="preserve">umber of antennas, i.e., only </w:t>
       </w:r>
       <m:oMath>
-        <w:proofErr w:type="gramEnd"/>
         <m:r>
           <w:rPr>
             <w:rFonts w:ascii="Cambria Math" w:hAnsi="Cambria Math"/>
@@ -7732,23 +7768,22 @@
         <w:rPr>
           <w:szCs w:val="28"/>
         </w:rPr>
-        <w:t>, compared to other configurations with a higher number of antennas, it is observed that many side lobes can act as the main lobe. This indicates that the signal power of the antenna is very small, yet it covers a larger area, which is not a desired feature. By i</w:t>
-      </w:r>
-      <w:r>
-        <w:rPr>
-          <w:szCs w:val="28"/>
-        </w:rPr>
-        <w:t xml:space="preserve">ncreasing the antenna size </w:t>
-      </w:r>
-      <w:proofErr w:type="gramStart"/>
-      <w:r>
-        <w:rPr>
-          <w:szCs w:val="28"/>
-        </w:rPr>
-        <w:t xml:space="preserve">to </w:t>
+        <w:t xml:space="preserve">, compared to other configurations with a higher number of antennas, it is observed that many side lobes can act as the main lobe. This indicates that the signal </w:t>
+      </w:r>
+      <w:r>
+        <w:rPr>
+          <w:szCs w:val="28"/>
+        </w:rPr>
+        <w:lastRenderedPageBreak/>
+        <w:t>power of the antenna is very small, yet it covers a larger area, which is not a desired feature. By i</w:t>
+      </w:r>
+      <w:r>
+        <w:rPr>
+          <w:szCs w:val="28"/>
+        </w:rPr>
+        <w:t xml:space="preserve">ncreasing the antenna size to </w:t>
       </w:r>
       <m:oMath>
-        <w:proofErr w:type="gramEnd"/>
         <m:r>
           <w:rPr>
             <w:rFonts w:ascii="Cambria Math" w:hAnsi="Cambria Math"/>
@@ -7803,21 +7838,7 @@
         <w:rPr>
           <w:szCs w:val="28"/>
         </w:rPr>
-        <w:t xml:space="preserve"> antenna array increases with the number of antennas, and the signal power </w:t>
-      </w:r>
-      <w:proofErr w:type="gramStart"/>
-      <w:r>
-        <w:rPr>
-          <w:szCs w:val="28"/>
-        </w:rPr>
-        <w:t>is</w:t>
-      </w:r>
-      <w:proofErr w:type="gramEnd"/>
-      <w:r>
-        <w:rPr>
-          <w:szCs w:val="28"/>
-        </w:rPr>
-        <w:t xml:space="preserve"> enhanced in a specific direction.</w:t>
+        <w:t xml:space="preserve"> antenna array increases with the number of antennas, and the signal power is enhanced in a specific direction.</w:t>
       </w:r>
     </w:p>
     <w:p>
@@ -7885,7 +7906,6 @@
           </w:rPr>
           <m:t xml:space="preserve">8×8 </m:t>
         </m:r>
-        <w:proofErr w:type="gramStart"/>
       </m:oMath>
       <w:r>
         <w:rPr>
@@ -7901,7 +7921,6 @@
         <w:t xml:space="preserve"> </w:t>
       </w:r>
       <m:oMath>
-        <w:proofErr w:type="gramEnd"/>
         <m:r>
           <w:rPr>
             <w:rFonts w:ascii="Cambria Math" w:hAnsi="Cambria Math"/>
@@ -7953,21 +7972,7 @@
         <w:rPr>
           <w:szCs w:val="28"/>
         </w:rPr>
-        <w:t xml:space="preserve">. The primary distinction between standard 3D patterns and those with Chebyshev tapering is that the latter results in a significantly reduced number of side lobes. In the 3D patterning with Chebyshev tapering, it is noted that the patterns exhibit a small number of side lobes even in </w:t>
-      </w:r>
-      <w:proofErr w:type="gramStart"/>
-      <w:r>
-        <w:rPr>
-          <w:szCs w:val="28"/>
-        </w:rPr>
-        <w:t>a</w:t>
-      </w:r>
-      <w:proofErr w:type="gramEnd"/>
-      <w:r>
-        <w:rPr>
-          <w:szCs w:val="28"/>
-        </w:rPr>
-        <w:t xml:space="preserve"> </w:t>
+        <w:t xml:space="preserve">. The primary distinction between standard 3D patterns and those with Chebyshev tapering is that the latter results in a significantly reduced number of side lobes. In the 3D patterning with Chebyshev tapering, it is noted that the patterns exhibit a small number of side lobes even in a </w:t>
       </w:r>
       <m:oMath>
         <m:r>
@@ -7982,21 +7987,7 @@
         <w:rPr>
           <w:szCs w:val="28"/>
         </w:rPr>
-        <w:t xml:space="preserve">antenna array size, compared to a 3D pattern formed without tapering. The reduction in sidelobe signal gain is attributed to the alteration in excitation amplitude </w:t>
-      </w:r>
-      <w:proofErr w:type="gramStart"/>
-      <w:r>
-        <w:rPr>
-          <w:szCs w:val="28"/>
-        </w:rPr>
-        <w:t>effected</w:t>
-      </w:r>
-      <w:proofErr w:type="gramEnd"/>
-      <w:r>
-        <w:rPr>
-          <w:szCs w:val="28"/>
-        </w:rPr>
-        <w:t xml:space="preserve"> by Chebyshev amplitude tapering. In previous generations of wireless communication systems, the dissipated signal was bidirectional, resulting in a low power reception by each user. Upon examini</w:t>
+        <w:t>antenna array size, compared to a 3D pattern formed without tapering. The reduction in sidelobe signal gain is attributed to the alteration in excitation amplitude effected by Chebyshev amplitude tapering. In previous generations of wireless communication systems, the dissipated signal was bidirectional, resulting in a low power reception by each user. Upon examini</w:t>
       </w:r>
       <w:r>
         <w:rPr>
@@ -8061,17 +8052,9 @@
         <w:rPr>
           <w:szCs w:val="28"/>
         </w:rPr>
-        <w:t xml:space="preserve"> </w:t>
-      </w:r>
-      <w:proofErr w:type="gramStart"/>
-      <w:r>
-        <w:rPr>
-          <w:szCs w:val="28"/>
-        </w:rPr>
-        <w:t xml:space="preserve">to </w:t>
+        <w:t xml:space="preserve"> to </w:t>
       </w:r>
       <m:oMath>
-        <w:proofErr w:type="gramEnd"/>
         <m:r>
           <w:rPr>
             <w:rFonts w:ascii="Cambria Math" w:hAnsi="Cambria Math"/>
@@ -8130,17 +8113,9 @@
         <w:rPr>
           <w:szCs w:val="28"/>
         </w:rPr>
-        <w:t xml:space="preserve"> massive MIMO system is considered with rectangular planar arrays at both the transmitter and receiver, with the number of RF chains at each end </w:t>
-      </w:r>
-      <w:proofErr w:type="gramStart"/>
-      <w:r>
-        <w:rPr>
-          <w:szCs w:val="28"/>
-        </w:rPr>
-        <w:t xml:space="preserve">being </w:t>
+        <w:t xml:space="preserve"> massive MIMO system is considered with rectangular planar arrays at both the transmitter and receiver, with the number of RF chains at each end being </w:t>
       </w:r>
       <m:oMath>
-        <w:proofErr w:type="gramEnd"/>
         <m:sSub>
           <m:sSubPr>
             <m:ctrlPr>
@@ -8253,14 +8228,7 @@
         <w:rPr>
           <w:szCs w:val="28"/>
         </w:rPr>
-        <w:t xml:space="preserve">. It has been observed that, instead of </w:t>
-      </w:r>
-      <w:r>
-        <w:rPr>
-          <w:szCs w:val="28"/>
-        </w:rPr>
-        <w:lastRenderedPageBreak/>
-        <w:t xml:space="preserve">fully digital beamforming, the number of base stations required is </w:t>
+        <w:t xml:space="preserve">. It has been observed that, instead of fully digital beamforming, the number of base stations required is </w:t>
       </w:r>
       <m:oMath>
         <m:r>
@@ -8275,17 +8243,9 @@
         <w:rPr>
           <w:szCs w:val="28"/>
         </w:rPr>
-        <w:t xml:space="preserve"> </w:t>
-      </w:r>
-      <w:proofErr w:type="gramStart"/>
-      <w:r>
-        <w:rPr>
-          <w:szCs w:val="28"/>
-        </w:rPr>
-        <w:t xml:space="preserve">or </w:t>
+        <w:t xml:space="preserve"> or </w:t>
       </w:r>
       <m:oMath>
-        <w:proofErr w:type="gramEnd"/>
         <m:r>
           <w:rPr>
             <w:rFonts w:ascii="Cambria Math" w:hAnsi="Cambria Math"/>
@@ -8402,17 +8362,9 @@
         <w:rPr>
           <w:szCs w:val="28"/>
         </w:rPr>
-        <w:t xml:space="preserve"> at both ends for different transmitting data streams, </w:t>
-      </w:r>
-      <w:proofErr w:type="gramStart"/>
-      <w:r>
-        <w:rPr>
-          <w:szCs w:val="28"/>
-        </w:rPr>
-        <w:t xml:space="preserve">specifically </w:t>
+        <w:t xml:space="preserve"> at both ends for different transmitting data streams, specifically </w:t>
       </w:r>
       <m:oMath>
-        <w:proofErr w:type="gramEnd"/>
         <m:sSub>
           <m:sSubPr>
             <m:ctrlPr>
@@ -8469,7 +8421,14 @@
         <w:rPr>
           <w:szCs w:val="28"/>
         </w:rPr>
-        <w:t xml:space="preserve"> RF chains as in conventional fully digital beamforming, the proposed rectangular array antenna-based hybrid beamforming with </w:t>
+        <w:t xml:space="preserve"> </w:t>
+      </w:r>
+      <w:r>
+        <w:rPr>
+          <w:szCs w:val="28"/>
+        </w:rPr>
+        <w:lastRenderedPageBreak/>
+        <w:t xml:space="preserve">RF chains as in conventional fully digital beamforming, the proposed rectangular array antenna-based hybrid beamforming with </w:t>
       </w:r>
       <m:oMath>
         <m:r>
@@ -9050,17 +9009,9 @@
         <w:rPr>
           <w:szCs w:val="28"/>
         </w:rPr>
-        <w:t xml:space="preserve"> </w:t>
-      </w:r>
-      <w:proofErr w:type="gramStart"/>
-      <w:r>
-        <w:rPr>
-          <w:szCs w:val="28"/>
-        </w:rPr>
-        <w:t xml:space="preserve">to </w:t>
+        <w:t xml:space="preserve"> to </w:t>
       </w:r>
       <m:oMath>
-        <w:proofErr w:type="gramEnd"/>
         <m:r>
           <w:rPr>
             <w:rFonts w:ascii="Cambria Math" w:hAnsi="Cambria Math"/>
@@ -9149,17 +9100,9 @@
         <w:rPr>
           <w:szCs w:val="28"/>
         </w:rPr>
-        <w:t xml:space="preserve"> </w:t>
-      </w:r>
-      <w:proofErr w:type="gramStart"/>
-      <w:r>
-        <w:rPr>
-          <w:szCs w:val="28"/>
-        </w:rPr>
-        <w:t xml:space="preserve">to </w:t>
+        <w:t xml:space="preserve"> to </w:t>
       </w:r>
       <m:oMath>
-        <w:proofErr w:type="gramEnd"/>
         <m:r>
           <w:rPr>
             <w:rFonts w:ascii="Cambria Math" w:hAnsi="Cambria Math"/>
@@ -9357,7 +9300,7 @@
 </file>
 
 <file path=word/styles.xml><?xml version="1.0" encoding="utf-8"?>
-<w:styles xmlns:r="http://schemas.openxmlformats.org/officeDocument/2006/relationships" xmlns:w="http://schemas.openxmlformats.org/wordprocessingml/2006/main">
+<w:styles xmlns:mc="http://schemas.openxmlformats.org/markup-compatibility/2006" xmlns:r="http://schemas.openxmlformats.org/officeDocument/2006/relationships" xmlns:w="http://schemas.openxmlformats.org/wordprocessingml/2006/main" xmlns:w14="http://schemas.microsoft.com/office/word/2010/wordml" xmlns:w15="http://schemas.microsoft.com/office/word/2012/wordml" xmlns:w16cex="http://schemas.microsoft.com/office/word/2018/wordml/cex" xmlns:w16cid="http://schemas.microsoft.com/office/word/2016/wordml/cid" xmlns:w16="http://schemas.microsoft.com/office/word/2018/wordml" xmlns:w16du="http://schemas.microsoft.com/office/word/2023/wordml/word16du" xmlns:w16sdtdh="http://schemas.microsoft.com/office/word/2020/wordml/sdtdatahash" xmlns:w16sdtfl="http://schemas.microsoft.com/office/word/2024/wordml/sdtformatlock" xmlns:w16se="http://schemas.microsoft.com/office/word/2015/wordml/symex" mc:Ignorable="w14 w15 w16se w16cid w16 w16cex w16sdtdh w16sdtfl w16du">
   <w:docDefaults>
     <w:rPrDefault>
       <w:rPr>
@@ -9374,144 +9317,383 @@
       </w:pPr>
     </w:pPrDefault>
   </w:docDefaults>
-  <w:latentStyles w:defLockedState="0" w:defUIPriority="99" w:defSemiHidden="1" w:defUnhideWhenUsed="1" w:defQFormat="0" w:count="267">
-    <w:lsdException w:name="Normal" w:semiHidden="0" w:uiPriority="0" w:unhideWhenUsed="0" w:qFormat="1"/>
-    <w:lsdException w:name="heading 1" w:semiHidden="0" w:uiPriority="9" w:unhideWhenUsed="0" w:qFormat="1"/>
-    <w:lsdException w:name="heading 2" w:uiPriority="9" w:qFormat="1"/>
-    <w:lsdException w:name="heading 3" w:uiPriority="9" w:qFormat="1"/>
-    <w:lsdException w:name="heading 4" w:uiPriority="9" w:qFormat="1"/>
-    <w:lsdException w:name="heading 5" w:uiPriority="9" w:qFormat="1"/>
-    <w:lsdException w:name="heading 6" w:uiPriority="9" w:qFormat="1"/>
-    <w:lsdException w:name="heading 7" w:uiPriority="9" w:qFormat="1"/>
-    <w:lsdException w:name="heading 8" w:uiPriority="9" w:qFormat="1"/>
-    <w:lsdException w:name="heading 9" w:uiPriority="9" w:qFormat="1"/>
-    <w:lsdException w:name="toc 1" w:uiPriority="39"/>
-    <w:lsdException w:name="toc 2" w:uiPriority="39"/>
-    <w:lsdException w:name="toc 3" w:uiPriority="39"/>
-    <w:lsdException w:name="toc 4" w:uiPriority="39"/>
-    <w:lsdException w:name="toc 5" w:uiPriority="39"/>
-    <w:lsdException w:name="toc 6" w:uiPriority="39"/>
-    <w:lsdException w:name="toc 7" w:uiPriority="39"/>
-    <w:lsdException w:name="toc 8" w:uiPriority="39"/>
-    <w:lsdException w:name="toc 9" w:uiPriority="39"/>
-    <w:lsdException w:name="caption" w:uiPriority="35" w:qFormat="1"/>
-    <w:lsdException w:name="Title" w:semiHidden="0" w:uiPriority="10" w:unhideWhenUsed="0" w:qFormat="1"/>
-    <w:lsdException w:name="Default Paragraph Font" w:uiPriority="1"/>
-    <w:lsdException w:name="Subtitle" w:semiHidden="0" w:uiPriority="11" w:unhideWhenUsed="0" w:qFormat="1"/>
-    <w:lsdException w:name="Strong" w:semiHidden="0" w:uiPriority="22" w:unhideWhenUsed="0" w:qFormat="1"/>
-    <w:lsdException w:name="Emphasis" w:semiHidden="0" w:uiPriority="20" w:unhideWhenUsed="0" w:qFormat="1"/>
-    <w:lsdException w:name="Table Grid" w:semiHidden="0" w:uiPriority="39" w:unhideWhenUsed="0"/>
-    <w:lsdException w:name="Placeholder Text" w:unhideWhenUsed="0"/>
-    <w:lsdException w:name="No Spacing" w:semiHidden="0" w:uiPriority="1" w:unhideWhenUsed="0" w:qFormat="1"/>
-    <w:lsdException w:name="Light Shading" w:semiHidden="0" w:uiPriority="60" w:unhideWhenUsed="0"/>
-    <w:lsdException w:name="Light List" w:semiHidden="0" w:uiPriority="61" w:unhideWhenUsed="0"/>
-    <w:lsdException w:name="Light Grid" w:semiHidden="0" w:uiPriority="62" w:unhideWhenUsed="0"/>
-    <w:lsdException w:name="Medium Shading 1" w:semiHidden="0" w:uiPriority="63" w:unhideWhenUsed="0"/>
-    <w:lsdException w:name="Medium Shading 2" w:semiHidden="0" w:uiPriority="64" w:unhideWhenUsed="0"/>
-    <w:lsdException w:name="Medium List 1" w:semiHidden="0" w:uiPriority="65" w:unhideWhenUsed="0"/>
-    <w:lsdException w:name="Medium List 2" w:semiHidden="0" w:uiPriority="66" w:unhideWhenUsed="0"/>
-    <w:lsdException w:name="Medium Grid 1" w:semiHidden="0" w:uiPriority="67" w:unhideWhenUsed="0"/>
-    <w:lsdException w:name="Medium Grid 2" w:semiHidden="0" w:uiPriority="68" w:unhideWhenUsed="0"/>
-    <w:lsdException w:name="Medium Grid 3" w:semiHidden="0" w:uiPriority="69" w:unhideWhenUsed="0"/>
-    <w:lsdException w:name="Dark List" w:semiHidden="0" w:uiPriority="70" w:unhideWhenUsed="0"/>
-    <w:lsdException w:name="Colorful Shading" w:semiHidden="0" w:uiPriority="71" w:unhideWhenUsed="0"/>
-    <w:lsdException w:name="Colorful List" w:semiHidden="0" w:uiPriority="72" w:unhideWhenUsed="0"/>
-    <w:lsdException w:name="Colorful Grid" w:semiHidden="0" w:uiPriority="73" w:unhideWhenUsed="0"/>
-    <w:lsdException w:name="Light Shading Accent 1" w:semiHidden="0" w:uiPriority="60" w:unhideWhenUsed="0"/>
-    <w:lsdException w:name="Light List Accent 1" w:semiHidden="0" w:uiPriority="61" w:unhideWhenUsed="0"/>
-    <w:lsdException w:name="Light Grid Accent 1" w:semiHidden="0" w:uiPriority="62" w:unhideWhenUsed="0"/>
-    <w:lsdException w:name="Medium Shading 1 Accent 1" w:semiHidden="0" w:uiPriority="63" w:unhideWhenUsed="0"/>
-    <w:lsdException w:name="Medium Shading 2 Accent 1" w:semiHidden="0" w:uiPriority="64" w:unhideWhenUsed="0"/>
-    <w:lsdException w:name="Medium List 1 Accent 1" w:semiHidden="0" w:uiPriority="65" w:unhideWhenUsed="0"/>
-    <w:lsdException w:name="Revision" w:unhideWhenUsed="0"/>
-    <w:lsdException w:name="List Paragraph" w:semiHidden="0" w:uiPriority="34" w:unhideWhenUsed="0" w:qFormat="1"/>
-    <w:lsdException w:name="Quote" w:semiHidden="0" w:uiPriority="29" w:unhideWhenUsed="0" w:qFormat="1"/>
-    <w:lsdException w:name="Intense Quote" w:semiHidden="0" w:uiPriority="30" w:unhideWhenUsed="0" w:qFormat="1"/>
-    <w:lsdException w:name="Medium List 2 Accent 1" w:semiHidden="0" w:uiPriority="66" w:unhideWhenUsed="0"/>
-    <w:lsdException w:name="Medium Grid 1 Accent 1" w:semiHidden="0" w:uiPriority="67" w:unhideWhenUsed="0"/>
-    <w:lsdException w:name="Medium Grid 2 Accent 1" w:semiHidden="0" w:uiPriority="68" w:unhideWhenUsed="0"/>
-    <w:lsdException w:name="Medium Grid 3 Accent 1" w:semiHidden="0" w:uiPriority="69" w:unhideWhenUsed="0"/>
-    <w:lsdException w:name="Dark List Accent 1" w:semiHidden="0" w:uiPriority="70" w:unhideWhenUsed="0"/>
-    <w:lsdException w:name="Colorful Shading Accent 1" w:semiHidden="0" w:uiPriority="71" w:unhideWhenUsed="0"/>
-    <w:lsdException w:name="Colorful List Accent 1" w:semiHidden="0" w:uiPriority="72" w:unhideWhenUsed="0"/>
-    <w:lsdException w:name="Colorful Grid Accent 1" w:semiHidden="0" w:uiPriority="73" w:unhideWhenUsed="0"/>
-    <w:lsdException w:name="Light Shading Accent 2" w:semiHidden="0" w:uiPriority="60" w:unhideWhenUsed="0"/>
-    <w:lsdException w:name="Light List Accent 2" w:semiHidden="0" w:uiPriority="61" w:unhideWhenUsed="0"/>
-    <w:lsdException w:name="Light Grid Accent 2" w:semiHidden="0" w:uiPriority="62" w:unhideWhenUsed="0"/>
-    <w:lsdException w:name="Medium Shading 1 Accent 2" w:semiHidden="0" w:uiPriority="63" w:unhideWhenUsed="0"/>
-    <w:lsdException w:name="Medium Shading 2 Accent 2" w:semiHidden="0" w:uiPriority="64" w:unhideWhenUsed="0"/>
-    <w:lsdException w:name="Medium List 1 Accent 2" w:semiHidden="0" w:uiPriority="65" w:unhideWhenUsed="0"/>
-    <w:lsdException w:name="Medium List 2 Accent 2" w:semiHidden="0" w:uiPriority="66" w:unhideWhenUsed="0"/>
-    <w:lsdException w:name="Medium Grid 1 Accent 2" w:semiHidden="0" w:uiPriority="67" w:unhideWhenUsed="0"/>
-    <w:lsdException w:name="Medium Grid 2 Accent 2" w:semiHidden="0" w:uiPriority="68" w:unhideWhenUsed="0"/>
-    <w:lsdException w:name="Medium Grid 3 Accent 2" w:semiHidden="0" w:uiPriority="69" w:unhideWhenUsed="0"/>
-    <w:lsdException w:name="Dark List Accent 2" w:semiHidden="0" w:uiPriority="70" w:unhideWhenUsed="0"/>
-    <w:lsdException w:name="Colorful Shading Accent 2" w:semiHidden="0" w:uiPriority="71" w:unhideWhenUsed="0"/>
-    <w:lsdException w:name="Colorful List Accent 2" w:semiHidden="0" w:uiPriority="72" w:unhideWhenUsed="0"/>
-    <w:lsdException w:name="Colorful Grid Accent 2" w:semiHidden="0" w:uiPriority="73" w:unhideWhenUsed="0"/>
-    <w:lsdException w:name="Light Shading Accent 3" w:semiHidden="0" w:uiPriority="60" w:unhideWhenUsed="0"/>
-    <w:lsdException w:name="Light List Accent 3" w:semiHidden="0" w:uiPriority="61" w:unhideWhenUsed="0"/>
-    <w:lsdException w:name="Light Grid Accent 3" w:semiHidden="0" w:uiPriority="62" w:unhideWhenUsed="0"/>
-    <w:lsdException w:name="Medium Shading 1 Accent 3" w:semiHidden="0" w:uiPriority="63" w:unhideWhenUsed="0"/>
-    <w:lsdException w:name="Medium Shading 2 Accent 3" w:semiHidden="0" w:uiPriority="64" w:unhideWhenUsed="0"/>
-    <w:lsdException w:name="Medium List 1 Accent 3" w:semiHidden="0" w:uiPriority="65" w:unhideWhenUsed="0"/>
-    <w:lsdException w:name="Medium List 2 Accent 3" w:semiHidden="0" w:uiPriority="66" w:unhideWhenUsed="0"/>
-    <w:lsdException w:name="Medium Grid 1 Accent 3" w:semiHidden="0" w:uiPriority="67" w:unhideWhenUsed="0"/>
-    <w:lsdException w:name="Medium Grid 2 Accent 3" w:semiHidden="0" w:uiPriority="68" w:unhideWhenUsed="0"/>
-    <w:lsdException w:name="Medium Grid 3 Accent 3" w:semiHidden="0" w:uiPriority="69" w:unhideWhenUsed="0"/>
-    <w:lsdException w:name="Dark List Accent 3" w:semiHidden="0" w:uiPriority="70" w:unhideWhenUsed="0"/>
-    <w:lsdException w:name="Colorful Shading Accent 3" w:semiHidden="0" w:uiPriority="71" w:unhideWhenUsed="0"/>
-    <w:lsdException w:name="Colorful List Accent 3" w:semiHidden="0" w:uiPriority="72" w:unhideWhenUsed="0"/>
-    <w:lsdException w:name="Colorful Grid Accent 3" w:semiHidden="0" w:uiPriority="73" w:unhideWhenUsed="0"/>
-    <w:lsdException w:name="Light Shading Accent 4" w:semiHidden="0" w:uiPriority="60" w:unhideWhenUsed="0"/>
-    <w:lsdException w:name="Light List Accent 4" w:semiHidden="0" w:uiPriority="61" w:unhideWhenUsed="0"/>
-    <w:lsdException w:name="Light Grid Accent 4" w:semiHidden="0" w:uiPriority="62" w:unhideWhenUsed="0"/>
-    <w:lsdException w:name="Medium Shading 1 Accent 4" w:semiHidden="0" w:uiPriority="63" w:unhideWhenUsed="0"/>
-    <w:lsdException w:name="Medium Shading 2 Accent 4" w:semiHidden="0" w:uiPriority="64" w:unhideWhenUsed="0"/>
-    <w:lsdException w:name="Medium List 1 Accent 4" w:semiHidden="0" w:uiPriority="65" w:unhideWhenUsed="0"/>
-    <w:lsdException w:name="Medium List 2 Accent 4" w:semiHidden="0" w:uiPriority="66" w:unhideWhenUsed="0"/>
-    <w:lsdException w:name="Medium Grid 1 Accent 4" w:semiHidden="0" w:uiPriority="67" w:unhideWhenUsed="0"/>
-    <w:lsdException w:name="Medium Grid 2 Accent 4" w:semiHidden="0" w:uiPriority="68" w:unhideWhenUsed="0"/>
-    <w:lsdException w:name="Medium Grid 3 Accent 4" w:semiHidden="0" w:uiPriority="69" w:unhideWhenUsed="0"/>
-    <w:lsdException w:name="Dark List Accent 4" w:semiHidden="0" w:uiPriority="70" w:unhideWhenUsed="0"/>
-    <w:lsdException w:name="Colorful Shading Accent 4" w:semiHidden="0" w:uiPriority="71" w:unhideWhenUsed="0"/>
-    <w:lsdException w:name="Colorful List Accent 4" w:semiHidden="0" w:uiPriority="72" w:unhideWhenUsed="0"/>
-    <w:lsdException w:name="Colorful Grid Accent 4" w:semiHidden="0" w:uiPriority="73" w:unhideWhenUsed="0"/>
-    <w:lsdException w:name="Light Shading Accent 5" w:semiHidden="0" w:uiPriority="60" w:unhideWhenUsed="0"/>
-    <w:lsdException w:name="Light List Accent 5" w:semiHidden="0" w:uiPriority="61" w:unhideWhenUsed="0"/>
-    <w:lsdException w:name="Light Grid Accent 5" w:semiHidden="0" w:uiPriority="62" w:unhideWhenUsed="0"/>
-    <w:lsdException w:name="Medium Shading 1 Accent 5" w:semiHidden="0" w:uiPriority="63" w:unhideWhenUsed="0"/>
-    <w:lsdException w:name="Medium Shading 2 Accent 5" w:semiHidden="0" w:uiPriority="64" w:unhideWhenUsed="0"/>
-    <w:lsdException w:name="Medium List 1 Accent 5" w:semiHidden="0" w:uiPriority="65" w:unhideWhenUsed="0"/>
-    <w:lsdException w:name="Medium List 2 Accent 5" w:semiHidden="0" w:uiPriority="66" w:unhideWhenUsed="0"/>
-    <w:lsdException w:name="Medium Grid 1 Accent 5" w:semiHidden="0" w:uiPriority="67" w:unhideWhenUsed="0"/>
-    <w:lsdException w:name="Medium Grid 2 Accent 5" w:semiHidden="0" w:uiPriority="68" w:unhideWhenUsed="0"/>
-    <w:lsdException w:name="Medium Grid 3 Accent 5" w:semiHidden="0" w:uiPriority="69" w:unhideWhenUsed="0"/>
-    <w:lsdException w:name="Dark List Accent 5" w:semiHidden="0" w:uiPriority="70" w:unhideWhenUsed="0"/>
-    <w:lsdException w:name="Colorful Shading Accent 5" w:semiHidden="0" w:uiPriority="71" w:unhideWhenUsed="0"/>
-    <w:lsdException w:name="Colorful List Accent 5" w:semiHidden="0" w:uiPriority="72" w:unhideWhenUsed="0"/>
-    <w:lsdException w:name="Colorful Grid Accent 5" w:semiHidden="0" w:uiPriority="73" w:unhideWhenUsed="0"/>
-    <w:lsdException w:name="Light Shading Accent 6" w:semiHidden="0" w:uiPriority="60" w:unhideWhenUsed="0"/>
-    <w:lsdException w:name="Light List Accent 6" w:semiHidden="0" w:uiPriority="61" w:unhideWhenUsed="0"/>
-    <w:lsdException w:name="Light Grid Accent 6" w:semiHidden="0" w:uiPriority="62" w:unhideWhenUsed="0"/>
-    <w:lsdException w:name="Medium Shading 1 Accent 6" w:semiHidden="0" w:uiPriority="63" w:unhideWhenUsed="0"/>
-    <w:lsdException w:name="Medium Shading 2 Accent 6" w:semiHidden="0" w:uiPriority="64" w:unhideWhenUsed="0"/>
-    <w:lsdException w:name="Medium List 1 Accent 6" w:semiHidden="0" w:uiPriority="65" w:unhideWhenUsed="0"/>
-    <w:lsdException w:name="Medium List 2 Accent 6" w:semiHidden="0" w:uiPriority="66" w:unhideWhenUsed="0"/>
-    <w:lsdException w:name="Medium Grid 1 Accent 6" w:semiHidden="0" w:uiPriority="67" w:unhideWhenUsed="0"/>
-    <w:lsdException w:name="Medium Grid 2 Accent 6" w:semiHidden="0" w:uiPriority="68" w:unhideWhenUsed="0"/>
-    <w:lsdException w:name="Medium Grid 3 Accent 6" w:semiHidden="0" w:uiPriority="69" w:unhideWhenUsed="0"/>
-    <w:lsdException w:name="Dark List Accent 6" w:semiHidden="0" w:uiPriority="70" w:unhideWhenUsed="0"/>
-    <w:lsdException w:name="Colorful Shading Accent 6" w:semiHidden="0" w:uiPriority="71" w:unhideWhenUsed="0"/>
-    <w:lsdException w:name="Colorful List Accent 6" w:semiHidden="0" w:uiPriority="72" w:unhideWhenUsed="0"/>
-    <w:lsdException w:name="Colorful Grid Accent 6" w:semiHidden="0" w:uiPriority="73" w:unhideWhenUsed="0"/>
-    <w:lsdException w:name="Subtle Emphasis" w:semiHidden="0" w:uiPriority="19" w:unhideWhenUsed="0" w:qFormat="1"/>
-    <w:lsdException w:name="Intense Emphasis" w:semiHidden="0" w:uiPriority="21" w:unhideWhenUsed="0" w:qFormat="1"/>
-    <w:lsdException w:name="Subtle Reference" w:semiHidden="0" w:uiPriority="31" w:unhideWhenUsed="0" w:qFormat="1"/>
-    <w:lsdException w:name="Intense Reference" w:semiHidden="0" w:uiPriority="32" w:unhideWhenUsed="0" w:qFormat="1"/>
-    <w:lsdException w:name="Book Title" w:semiHidden="0" w:uiPriority="33" w:unhideWhenUsed="0" w:qFormat="1"/>
-    <w:lsdException w:name="Bibliography" w:uiPriority="37"/>
-    <w:lsdException w:name="TOC Heading" w:uiPriority="39" w:qFormat="1"/>
+  <w:latentStyles w:defLockedState="0" w:defUIPriority="99" w:defSemiHidden="0" w:defUnhideWhenUsed="0" w:defQFormat="0" w:count="376">
+    <w:lsdException w:name="Normal" w:uiPriority="0" w:qFormat="1"/>
+    <w:lsdException w:name="heading 1" w:uiPriority="9" w:qFormat="1"/>
+    <w:lsdException w:name="heading 2" w:semiHidden="1" w:uiPriority="9" w:unhideWhenUsed="1" w:qFormat="1"/>
+    <w:lsdException w:name="heading 3" w:semiHidden="1" w:uiPriority="9" w:unhideWhenUsed="1" w:qFormat="1"/>
+    <w:lsdException w:name="heading 4" w:semiHidden="1" w:uiPriority="9" w:unhideWhenUsed="1" w:qFormat="1"/>
+    <w:lsdException w:name="heading 5" w:semiHidden="1" w:uiPriority="9" w:unhideWhenUsed="1" w:qFormat="1"/>
+    <w:lsdException w:name="heading 6" w:semiHidden="1" w:uiPriority="9" w:unhideWhenUsed="1" w:qFormat="1"/>
+    <w:lsdException w:name="heading 7" w:semiHidden="1" w:uiPriority="9" w:unhideWhenUsed="1" w:qFormat="1"/>
+    <w:lsdException w:name="heading 8" w:semiHidden="1" w:uiPriority="9" w:unhideWhenUsed="1" w:qFormat="1"/>
+    <w:lsdException w:name="heading 9" w:semiHidden="1" w:uiPriority="9" w:unhideWhenUsed="1" w:qFormat="1"/>
+    <w:lsdException w:name="index 1" w:semiHidden="1" w:unhideWhenUsed="1"/>
+    <w:lsdException w:name="index 2" w:semiHidden="1" w:unhideWhenUsed="1"/>
+    <w:lsdException w:name="index 3" w:semiHidden="1" w:unhideWhenUsed="1"/>
+    <w:lsdException w:name="index 4" w:semiHidden="1" w:unhideWhenUsed="1"/>
+    <w:lsdException w:name="index 5" w:semiHidden="1" w:unhideWhenUsed="1"/>
+    <w:lsdException w:name="index 6" w:semiHidden="1" w:unhideWhenUsed="1"/>
+    <w:lsdException w:name="index 7" w:semiHidden="1" w:unhideWhenUsed="1"/>
+    <w:lsdException w:name="index 8" w:semiHidden="1" w:unhideWhenUsed="1"/>
+    <w:lsdException w:name="index 9" w:semiHidden="1" w:unhideWhenUsed="1"/>
+    <w:lsdException w:name="toc 1" w:semiHidden="1" w:uiPriority="39" w:unhideWhenUsed="1"/>
+    <w:lsdException w:name="toc 2" w:semiHidden="1" w:uiPriority="39" w:unhideWhenUsed="1"/>
+    <w:lsdException w:name="toc 3" w:semiHidden="1" w:uiPriority="39" w:unhideWhenUsed="1"/>
+    <w:lsdException w:name="toc 4" w:semiHidden="1" w:uiPriority="39" w:unhideWhenUsed="1"/>
+    <w:lsdException w:name="toc 5" w:semiHidden="1" w:uiPriority="39" w:unhideWhenUsed="1"/>
+    <w:lsdException w:name="toc 6" w:semiHidden="1" w:uiPriority="39" w:unhideWhenUsed="1"/>
+    <w:lsdException w:name="toc 7" w:semiHidden="1" w:uiPriority="39" w:unhideWhenUsed="1"/>
+    <w:lsdException w:name="toc 8" w:semiHidden="1" w:uiPriority="39" w:unhideWhenUsed="1"/>
+    <w:lsdException w:name="toc 9" w:semiHidden="1" w:uiPriority="39" w:unhideWhenUsed="1"/>
+    <w:lsdException w:name="Normal Indent" w:semiHidden="1" w:unhideWhenUsed="1"/>
+    <w:lsdException w:name="footnote text" w:semiHidden="1" w:unhideWhenUsed="1"/>
+    <w:lsdException w:name="annotation text" w:semiHidden="1" w:unhideWhenUsed="1"/>
+    <w:lsdException w:name="header" w:semiHidden="1" w:unhideWhenUsed="1"/>
+    <w:lsdException w:name="footer" w:semiHidden="1" w:unhideWhenUsed="1"/>
+    <w:lsdException w:name="index heading" w:semiHidden="1" w:unhideWhenUsed="1"/>
+    <w:lsdException w:name="caption" w:semiHidden="1" w:uiPriority="35" w:unhideWhenUsed="1" w:qFormat="1"/>
+    <w:lsdException w:name="table of figures" w:semiHidden="1" w:unhideWhenUsed="1"/>
+    <w:lsdException w:name="envelope address" w:semiHidden="1" w:unhideWhenUsed="1"/>
+    <w:lsdException w:name="envelope return" w:semiHidden="1" w:unhideWhenUsed="1"/>
+    <w:lsdException w:name="footnote reference" w:semiHidden="1" w:unhideWhenUsed="1"/>
+    <w:lsdException w:name="annotation reference" w:semiHidden="1" w:unhideWhenUsed="1"/>
+    <w:lsdException w:name="line number" w:semiHidden="1" w:unhideWhenUsed="1"/>
+    <w:lsdException w:name="page number" w:semiHidden="1" w:unhideWhenUsed="1"/>
+    <w:lsdException w:name="endnote reference" w:semiHidden="1" w:unhideWhenUsed="1"/>
+    <w:lsdException w:name="endnote text" w:semiHidden="1" w:unhideWhenUsed="1"/>
+    <w:lsdException w:name="table of authorities" w:semiHidden="1" w:unhideWhenUsed="1"/>
+    <w:lsdException w:name="macro" w:semiHidden="1" w:unhideWhenUsed="1"/>
+    <w:lsdException w:name="toa heading" w:semiHidden="1" w:unhideWhenUsed="1"/>
+    <w:lsdException w:name="List" w:semiHidden="1" w:unhideWhenUsed="1"/>
+    <w:lsdException w:name="List Bullet" w:semiHidden="1" w:unhideWhenUsed="1"/>
+    <w:lsdException w:name="List Number" w:semiHidden="1" w:unhideWhenUsed="1"/>
+    <w:lsdException w:name="List 2" w:semiHidden="1" w:unhideWhenUsed="1"/>
+    <w:lsdException w:name="List 3" w:semiHidden="1" w:unhideWhenUsed="1"/>
+    <w:lsdException w:name="List 4" w:semiHidden="1" w:unhideWhenUsed="1"/>
+    <w:lsdException w:name="List 5" w:semiHidden="1" w:unhideWhenUsed="1"/>
+    <w:lsdException w:name="List Bullet 2" w:semiHidden="1" w:unhideWhenUsed="1"/>
+    <w:lsdException w:name="List Bullet 3" w:semiHidden="1" w:unhideWhenUsed="1"/>
+    <w:lsdException w:name="List Bullet 4" w:semiHidden="1" w:unhideWhenUsed="1"/>
+    <w:lsdException w:name="List Bullet 5" w:semiHidden="1" w:unhideWhenUsed="1"/>
+    <w:lsdException w:name="List Number 2" w:semiHidden="1" w:unhideWhenUsed="1"/>
+    <w:lsdException w:name="List Number 3" w:semiHidden="1" w:unhideWhenUsed="1"/>
+    <w:lsdException w:name="List Number 4" w:semiHidden="1" w:unhideWhenUsed="1"/>
+    <w:lsdException w:name="List Number 5" w:semiHidden="1" w:unhideWhenUsed="1"/>
+    <w:lsdException w:name="Title" w:uiPriority="10" w:qFormat="1"/>
+    <w:lsdException w:name="Closing" w:semiHidden="1" w:unhideWhenUsed="1"/>
+    <w:lsdException w:name="Signature" w:semiHidden="1" w:unhideWhenUsed="1"/>
+    <w:lsdException w:name="Default Paragraph Font" w:semiHidden="1" w:uiPriority="1" w:unhideWhenUsed="1"/>
+    <w:lsdException w:name="Body Text" w:semiHidden="1" w:unhideWhenUsed="1"/>
+    <w:lsdException w:name="Body Text Indent" w:semiHidden="1" w:unhideWhenUsed="1"/>
+    <w:lsdException w:name="List Continue" w:semiHidden="1" w:unhideWhenUsed="1"/>
+    <w:lsdException w:name="List Continue 2" w:semiHidden="1" w:unhideWhenUsed="1"/>
+    <w:lsdException w:name="List Continue 3" w:semiHidden="1" w:unhideWhenUsed="1"/>
+    <w:lsdException w:name="List Continue 4" w:semiHidden="1" w:unhideWhenUsed="1"/>
+    <w:lsdException w:name="List Continue 5" w:semiHidden="1" w:unhideWhenUsed="1"/>
+    <w:lsdException w:name="Message Header" w:semiHidden="1" w:unhideWhenUsed="1"/>
+    <w:lsdException w:name="Subtitle" w:uiPriority="11" w:qFormat="1"/>
+    <w:lsdException w:name="Salutation" w:semiHidden="1" w:unhideWhenUsed="1"/>
+    <w:lsdException w:name="Date" w:semiHidden="1" w:unhideWhenUsed="1"/>
+    <w:lsdException w:name="Body Text First Indent" w:semiHidden="1" w:unhideWhenUsed="1"/>
+    <w:lsdException w:name="Body Text First Indent 2" w:semiHidden="1" w:unhideWhenUsed="1"/>
+    <w:lsdException w:name="Note Heading" w:semiHidden="1" w:unhideWhenUsed="1"/>
+    <w:lsdException w:name="Body Text 2" w:semiHidden="1" w:unhideWhenUsed="1"/>
+    <w:lsdException w:name="Body Text 3" w:semiHidden="1" w:unhideWhenUsed="1"/>
+    <w:lsdException w:name="Body Text Indent 2" w:semiHidden="1" w:unhideWhenUsed="1"/>
+    <w:lsdException w:name="Body Text Indent 3" w:semiHidden="1" w:unhideWhenUsed="1"/>
+    <w:lsdException w:name="Block Text" w:semiHidden="1" w:unhideWhenUsed="1"/>
+    <w:lsdException w:name="Hyperlink" w:semiHidden="1" w:unhideWhenUsed="1"/>
+    <w:lsdException w:name="FollowedHyperlink" w:semiHidden="1" w:unhideWhenUsed="1"/>
+    <w:lsdException w:name="Strong" w:uiPriority="22" w:qFormat="1"/>
+    <w:lsdException w:name="Emphasis" w:uiPriority="20" w:qFormat="1"/>
+    <w:lsdException w:name="Document Map" w:semiHidden="1" w:unhideWhenUsed="1"/>
+    <w:lsdException w:name="Plain Text" w:semiHidden="1" w:unhideWhenUsed="1"/>
+    <w:lsdException w:name="E-mail Signature" w:semiHidden="1" w:unhideWhenUsed="1"/>
+    <w:lsdException w:name="HTML Top of Form" w:semiHidden="1" w:unhideWhenUsed="1"/>
+    <w:lsdException w:name="HTML Bottom of Form" w:semiHidden="1" w:unhideWhenUsed="1"/>
+    <w:lsdException w:name="Normal (Web)" w:semiHidden="1" w:unhideWhenUsed="1"/>
+    <w:lsdException w:name="HTML Acronym" w:semiHidden="1" w:unhideWhenUsed="1"/>
+    <w:lsdException w:name="HTML Address" w:semiHidden="1" w:unhideWhenUsed="1"/>
+    <w:lsdException w:name="HTML Cite" w:semiHidden="1" w:unhideWhenUsed="1"/>
+    <w:lsdException w:name="HTML Code" w:semiHidden="1" w:unhideWhenUsed="1"/>
+    <w:lsdException w:name="HTML Definition" w:semiHidden="1" w:unhideWhenUsed="1"/>
+    <w:lsdException w:name="HTML Keyboard" w:semiHidden="1" w:unhideWhenUsed="1"/>
+    <w:lsdException w:name="HTML Preformatted" w:semiHidden="1" w:unhideWhenUsed="1"/>
+    <w:lsdException w:name="HTML Sample" w:semiHidden="1" w:unhideWhenUsed="1"/>
+    <w:lsdException w:name="HTML Typewriter" w:semiHidden="1" w:unhideWhenUsed="1"/>
+    <w:lsdException w:name="HTML Variable" w:semiHidden="1" w:unhideWhenUsed="1"/>
+    <w:lsdException w:name="Normal Table" w:semiHidden="1" w:unhideWhenUsed="1"/>
+    <w:lsdException w:name="annotation subject" w:semiHidden="1" w:unhideWhenUsed="1"/>
+    <w:lsdException w:name="No List" w:semiHidden="1" w:unhideWhenUsed="1"/>
+    <w:lsdException w:name="Outline List 1" w:semiHidden="1" w:unhideWhenUsed="1"/>
+    <w:lsdException w:name="Outline List 2" w:semiHidden="1" w:unhideWhenUsed="1"/>
+    <w:lsdException w:name="Outline List 3" w:semiHidden="1" w:unhideWhenUsed="1"/>
+    <w:lsdException w:name="Table Simple 1" w:semiHidden="1" w:unhideWhenUsed="1"/>
+    <w:lsdException w:name="Table Simple 2" w:semiHidden="1" w:unhideWhenUsed="1"/>
+    <w:lsdException w:name="Table Simple 3" w:semiHidden="1" w:unhideWhenUsed="1"/>
+    <w:lsdException w:name="Table Classic 1" w:semiHidden="1" w:unhideWhenUsed="1"/>
+    <w:lsdException w:name="Table Classic 2" w:semiHidden="1" w:unhideWhenUsed="1"/>
+    <w:lsdException w:name="Table Classic 3" w:semiHidden="1" w:unhideWhenUsed="1"/>
+    <w:lsdException w:name="Table Classic 4" w:semiHidden="1" w:unhideWhenUsed="1"/>
+    <w:lsdException w:name="Table Colorful 1" w:semiHidden="1" w:unhideWhenUsed="1"/>
+    <w:lsdException w:name="Table Colorful 2" w:semiHidden="1" w:unhideWhenUsed="1"/>
+    <w:lsdException w:name="Table Colorful 3" w:semiHidden="1" w:unhideWhenUsed="1"/>
+    <w:lsdException w:name="Table Columns 1" w:semiHidden="1" w:unhideWhenUsed="1"/>
+    <w:lsdException w:name="Table Columns 2" w:semiHidden="1" w:unhideWhenUsed="1"/>
+    <w:lsdException w:name="Table Columns 3" w:semiHidden="1" w:unhideWhenUsed="1"/>
+    <w:lsdException w:name="Table Columns 4" w:semiHidden="1" w:unhideWhenUsed="1"/>
+    <w:lsdException w:name="Table Columns 5" w:semiHidden="1" w:unhideWhenUsed="1"/>
+    <w:lsdException w:name="Table Grid 1" w:semiHidden="1" w:unhideWhenUsed="1"/>
+    <w:lsdException w:name="Table Grid 2" w:semiHidden="1" w:unhideWhenUsed="1"/>
+    <w:lsdException w:name="Table Grid 3" w:semiHidden="1" w:unhideWhenUsed="1"/>
+    <w:lsdException w:name="Table Grid 4" w:semiHidden="1" w:unhideWhenUsed="1"/>
+    <w:lsdException w:name="Table Grid 5" w:semiHidden="1" w:unhideWhenUsed="1"/>
+    <w:lsdException w:name="Table Grid 6" w:semiHidden="1" w:unhideWhenUsed="1"/>
+    <w:lsdException w:name="Table Grid 7" w:semiHidden="1" w:unhideWhenUsed="1"/>
+    <w:lsdException w:name="Table Grid 8" w:semiHidden="1" w:unhideWhenUsed="1"/>
+    <w:lsdException w:name="Table List 1" w:semiHidden="1" w:unhideWhenUsed="1"/>
+    <w:lsdException w:name="Table List 2" w:semiHidden="1" w:unhideWhenUsed="1"/>
+    <w:lsdException w:name="Table List 3" w:semiHidden="1" w:unhideWhenUsed="1"/>
+    <w:lsdException w:name="Table List 4" w:semiHidden="1" w:unhideWhenUsed="1"/>
+    <w:lsdException w:name="Table List 5" w:semiHidden="1" w:unhideWhenUsed="1"/>
+    <w:lsdException w:name="Table List 6" w:semiHidden="1" w:unhideWhenUsed="1"/>
+    <w:lsdException w:name="Table List 7" w:semiHidden="1" w:unhideWhenUsed="1"/>
+    <w:lsdException w:name="Table List 8" w:semiHidden="1" w:unhideWhenUsed="1"/>
+    <w:lsdException w:name="Table 3D effects 1" w:semiHidden="1" w:unhideWhenUsed="1"/>
+    <w:lsdException w:name="Table 3D effects 2" w:semiHidden="1" w:unhideWhenUsed="1"/>
+    <w:lsdException w:name="Table 3D effects 3" w:semiHidden="1" w:unhideWhenUsed="1"/>
+    <w:lsdException w:name="Table Contemporary" w:semiHidden="1" w:unhideWhenUsed="1"/>
+    <w:lsdException w:name="Table Elegant" w:semiHidden="1" w:unhideWhenUsed="1"/>
+    <w:lsdException w:name="Table Professional" w:semiHidden="1" w:unhideWhenUsed="1"/>
+    <w:lsdException w:name="Table Subtle 1" w:semiHidden="1" w:unhideWhenUsed="1"/>
+    <w:lsdException w:name="Table Subtle 2" w:semiHidden="1" w:unhideWhenUsed="1"/>
+    <w:lsdException w:name="Table Web 1" w:semiHidden="1" w:unhideWhenUsed="1"/>
+    <w:lsdException w:name="Table Web 2" w:semiHidden="1" w:unhideWhenUsed="1"/>
+    <w:lsdException w:name="Table Web 3" w:semiHidden="1" w:unhideWhenUsed="1"/>
+    <w:lsdException w:name="Balloon Text" w:semiHidden="1" w:unhideWhenUsed="1"/>
+    <w:lsdException w:name="Table Grid" w:uiPriority="39"/>
+    <w:lsdException w:name="Table Theme" w:semiHidden="1" w:unhideWhenUsed="1"/>
+    <w:lsdException w:name="Placeholder Text" w:semiHidden="1"/>
+    <w:lsdException w:name="No Spacing" w:uiPriority="1" w:qFormat="1"/>
+    <w:lsdException w:name="Light Shading" w:uiPriority="60"/>
+    <w:lsdException w:name="Light List" w:uiPriority="61"/>
+    <w:lsdException w:name="Light Grid" w:uiPriority="62"/>
+    <w:lsdException w:name="Medium Shading 1" w:uiPriority="63"/>
+    <w:lsdException w:name="Medium Shading 2" w:uiPriority="64"/>
+    <w:lsdException w:name="Medium List 1" w:uiPriority="65"/>
+    <w:lsdException w:name="Medium List 2" w:uiPriority="66"/>
+    <w:lsdException w:name="Medium Grid 1" w:uiPriority="67"/>
+    <w:lsdException w:name="Medium Grid 2" w:uiPriority="68"/>
+    <w:lsdException w:name="Medium Grid 3" w:uiPriority="69"/>
+    <w:lsdException w:name="Dark List" w:uiPriority="70"/>
+    <w:lsdException w:name="Colorful Shading" w:uiPriority="71"/>
+    <w:lsdException w:name="Colorful List" w:uiPriority="72"/>
+    <w:lsdException w:name="Colorful Grid" w:uiPriority="73"/>
+    <w:lsdException w:name="Light Shading Accent 1" w:uiPriority="60"/>
+    <w:lsdException w:name="Light List Accent 1" w:uiPriority="61"/>
+    <w:lsdException w:name="Light Grid Accent 1" w:uiPriority="62"/>
+    <w:lsdException w:name="Medium Shading 1 Accent 1" w:uiPriority="63"/>
+    <w:lsdException w:name="Medium Shading 2 Accent 1" w:uiPriority="64"/>
+    <w:lsdException w:name="Medium List 1 Accent 1" w:uiPriority="65"/>
+    <w:lsdException w:name="Revision" w:semiHidden="1"/>
+    <w:lsdException w:name="List Paragraph" w:uiPriority="34" w:qFormat="1"/>
+    <w:lsdException w:name="Quote" w:uiPriority="29" w:qFormat="1"/>
+    <w:lsdException w:name="Intense Quote" w:uiPriority="30" w:qFormat="1"/>
+    <w:lsdException w:name="Medium List 2 Accent 1" w:uiPriority="66"/>
+    <w:lsdException w:name="Medium Grid 1 Accent 1" w:uiPriority="67"/>
+    <w:lsdException w:name="Medium Grid 2 Accent 1" w:uiPriority="68"/>
+    <w:lsdException w:name="Medium Grid 3 Accent 1" w:uiPriority="69"/>
+    <w:lsdException w:name="Dark List Accent 1" w:uiPriority="70"/>
+    <w:lsdException w:name="Colorful Shading Accent 1" w:uiPriority="71"/>
+    <w:lsdException w:name="Colorful List Accent 1" w:uiPriority="72"/>
+    <w:lsdException w:name="Colorful Grid Accent 1" w:uiPriority="73"/>
+    <w:lsdException w:name="Light Shading Accent 2" w:uiPriority="60"/>
+    <w:lsdException w:name="Light List Accent 2" w:uiPriority="61"/>
+    <w:lsdException w:name="Light Grid Accent 2" w:uiPriority="62"/>
+    <w:lsdException w:name="Medium Shading 1 Accent 2" w:uiPriority="63"/>
+    <w:lsdException w:name="Medium Shading 2 Accent 2" w:uiPriority="64"/>
+    <w:lsdException w:name="Medium List 1 Accent 2" w:uiPriority="65"/>
+    <w:lsdException w:name="Medium List 2 Accent 2" w:uiPriority="66"/>
+    <w:lsdException w:name="Medium Grid 1 Accent 2" w:uiPriority="67"/>
+    <w:lsdException w:name="Medium Grid 2 Accent 2" w:uiPriority="68"/>
+    <w:lsdException w:name="Medium Grid 3 Accent 2" w:uiPriority="69"/>
+    <w:lsdException w:name="Dark List Accent 2" w:uiPriority="70"/>
+    <w:lsdException w:name="Colorful Shading Accent 2" w:uiPriority="71"/>
+    <w:lsdException w:name="Colorful List Accent 2" w:uiPriority="72"/>
+    <w:lsdException w:name="Colorful Grid Accent 2" w:uiPriority="73"/>
+    <w:lsdException w:name="Light Shading Accent 3" w:uiPriority="60"/>
+    <w:lsdException w:name="Light List Accent 3" w:uiPriority="61"/>
+    <w:lsdException w:name="Light Grid Accent 3" w:uiPriority="62"/>
+    <w:lsdException w:name="Medium Shading 1 Accent 3" w:uiPriority="63"/>
+    <w:lsdException w:name="Medium Shading 2 Accent 3" w:uiPriority="64"/>
+    <w:lsdException w:name="Medium List 1 Accent 3" w:uiPriority="65"/>
+    <w:lsdException w:name="Medium List 2 Accent 3" w:uiPriority="66"/>
+    <w:lsdException w:name="Medium Grid 1 Accent 3" w:uiPriority="67"/>
+    <w:lsdException w:name="Medium Grid 2 Accent 3" w:uiPriority="68"/>
+    <w:lsdException w:name="Medium Grid 3 Accent 3" w:uiPriority="69"/>
+    <w:lsdException w:name="Dark List Accent 3" w:uiPriority="70"/>
+    <w:lsdException w:name="Colorful Shading Accent 3" w:uiPriority="71"/>
+    <w:lsdException w:name="Colorful List Accent 3" w:uiPriority="72"/>
+    <w:lsdException w:name="Colorful Grid Accent 3" w:uiPriority="73"/>
+    <w:lsdException w:name="Light Shading Accent 4" w:uiPriority="60"/>
+    <w:lsdException w:name="Light List Accent 4" w:uiPriority="61"/>
+    <w:lsdException w:name="Light Grid Accent 4" w:uiPriority="62"/>
+    <w:lsdException w:name="Medium Shading 1 Accent 4" w:uiPriority="63"/>
+    <w:lsdException w:name="Medium Shading 2 Accent 4" w:uiPriority="64"/>
+    <w:lsdException w:name="Medium List 1 Accent 4" w:uiPriority="65"/>
+    <w:lsdException w:name="Medium List 2 Accent 4" w:uiPriority="66"/>
+    <w:lsdException w:name="Medium Grid 1 Accent 4" w:uiPriority="67"/>
+    <w:lsdException w:name="Medium Grid 2 Accent 4" w:uiPriority="68"/>
+    <w:lsdException w:name="Medium Grid 3 Accent 4" w:uiPriority="69"/>
+    <w:lsdException w:name="Dark List Accent 4" w:uiPriority="70"/>
+    <w:lsdException w:name="Colorful Shading Accent 4" w:uiPriority="71"/>
+    <w:lsdException w:name="Colorful List Accent 4" w:uiPriority="72"/>
+    <w:lsdException w:name="Colorful Grid Accent 4" w:uiPriority="73"/>
+    <w:lsdException w:name="Light Shading Accent 5" w:uiPriority="60"/>
+    <w:lsdException w:name="Light List Accent 5" w:uiPriority="61"/>
+    <w:lsdException w:name="Light Grid Accent 5" w:uiPriority="62"/>
+    <w:lsdException w:name="Medium Shading 1 Accent 5" w:uiPriority="63"/>
+    <w:lsdException w:name="Medium Shading 2 Accent 5" w:uiPriority="64"/>
+    <w:lsdException w:name="Medium List 1 Accent 5" w:uiPriority="65"/>
+    <w:lsdException w:name="Medium List 2 Accent 5" w:uiPriority="66"/>
+    <w:lsdException w:name="Medium Grid 1 Accent 5" w:uiPriority="67"/>
+    <w:lsdException w:name="Medium Grid 2 Accent 5" w:uiPriority="68"/>
+    <w:lsdException w:name="Medium Grid 3 Accent 5" w:uiPriority="69"/>
+    <w:lsdException w:name="Dark List Accent 5" w:uiPriority="70"/>
+    <w:lsdException w:name="Colorful Shading Accent 5" w:uiPriority="71"/>
+    <w:lsdException w:name="Colorful List Accent 5" w:uiPriority="72"/>
+    <w:lsdException w:name="Colorful Grid Accent 5" w:uiPriority="73"/>
+    <w:lsdException w:name="Light Shading Accent 6" w:uiPriority="60"/>
+    <w:lsdException w:name="Light List Accent 6" w:uiPriority="61"/>
+    <w:lsdException w:name="Light Grid Accent 6" w:uiPriority="62"/>
+    <w:lsdException w:name="Medium Shading 1 Accent 6" w:uiPriority="63"/>
+    <w:lsdException w:name="Medium Shading 2 Accent 6" w:uiPriority="64"/>
+    <w:lsdException w:name="Medium List 1 Accent 6" w:uiPriority="65"/>
+    <w:lsdException w:name="Medium List 2 Accent 6" w:uiPriority="66"/>
+    <w:lsdException w:name="Medium Grid 1 Accent 6" w:uiPriority="67"/>
+    <w:lsdException w:name="Medium Grid 2 Accent 6" w:uiPriority="68"/>
+    <w:lsdException w:name="Medium Grid 3 Accent 6" w:uiPriority="69"/>
+    <w:lsdException w:name="Dark List Accent 6" w:uiPriority="70"/>
+    <w:lsdException w:name="Colorful Shading Accent 6" w:uiPriority="71"/>
+    <w:lsdException w:name="Colorful List Accent 6" w:uiPriority="72"/>
+    <w:lsdException w:name="Colorful Grid Accent 6" w:uiPriority="73"/>
+    <w:lsdException w:name="Subtle Emphasis" w:uiPriority="19" w:qFormat="1"/>
+    <w:lsdException w:name="Intense Emphasis" w:uiPriority="21" w:qFormat="1"/>
+    <w:lsdException w:name="Subtle Reference" w:uiPriority="31" w:qFormat="1"/>
+    <w:lsdException w:name="Intense Reference" w:uiPriority="32" w:qFormat="1"/>
+    <w:lsdException w:name="Book Title" w:uiPriority="33" w:qFormat="1"/>
+    <w:lsdException w:name="Bibliography" w:semiHidden="1" w:uiPriority="37" w:unhideWhenUsed="1"/>
+    <w:lsdException w:name="TOC Heading" w:semiHidden="1" w:uiPriority="39" w:unhideWhenUsed="1" w:qFormat="1"/>
+    <w:lsdException w:name="Plain Table 1" w:uiPriority="41"/>
+    <w:lsdException w:name="Plain Table 2" w:uiPriority="42"/>
+    <w:lsdException w:name="Plain Table 3" w:uiPriority="43"/>
+    <w:lsdException w:name="Plain Table 4" w:uiPriority="44"/>
+    <w:lsdException w:name="Plain Table 5" w:uiPriority="45"/>
+    <w:lsdException w:name="Grid Table Light" w:uiPriority="40"/>
+    <w:lsdException w:name="Grid Table 1 Light" w:uiPriority="46"/>
+    <w:lsdException w:name="Grid Table 2" w:uiPriority="47"/>
+    <w:lsdException w:name="Grid Table 3" w:uiPriority="48"/>
+    <w:lsdException w:name="Grid Table 4" w:uiPriority="49"/>
+    <w:lsdException w:name="Grid Table 5 Dark" w:uiPriority="50"/>
+    <w:lsdException w:name="Grid Table 6 Colorful" w:uiPriority="51"/>
+    <w:lsdException w:name="Grid Table 7 Colorful" w:uiPriority="52"/>
+    <w:lsdException w:name="Grid Table 1 Light Accent 1" w:uiPriority="46"/>
+    <w:lsdException w:name="Grid Table 2 Accent 1" w:uiPriority="47"/>
+    <w:lsdException w:name="Grid Table 3 Accent 1" w:uiPriority="48"/>
+    <w:lsdException w:name="Grid Table 4 Accent 1" w:uiPriority="49"/>
+    <w:lsdException w:name="Grid Table 5 Dark Accent 1" w:uiPriority="50"/>
+    <w:lsdException w:name="Grid Table 6 Colorful Accent 1" w:uiPriority="51"/>
+    <w:lsdException w:name="Grid Table 7 Colorful Accent 1" w:uiPriority="52"/>
+    <w:lsdException w:name="Grid Table 1 Light Accent 2" w:uiPriority="46"/>
+    <w:lsdException w:name="Grid Table 2 Accent 2" w:uiPriority="47"/>
+    <w:lsdException w:name="Grid Table 3 Accent 2" w:uiPriority="48"/>
+    <w:lsdException w:name="Grid Table 4 Accent 2" w:uiPriority="49"/>
+    <w:lsdException w:name="Grid Table 5 Dark Accent 2" w:uiPriority="50"/>
+    <w:lsdException w:name="Grid Table 6 Colorful Accent 2" w:uiPriority="51"/>
+    <w:lsdException w:name="Grid Table 7 Colorful Accent 2" w:uiPriority="52"/>
+    <w:lsdException w:name="Grid Table 1 Light Accent 3" w:uiPriority="46"/>
+    <w:lsdException w:name="Grid Table 2 Accent 3" w:uiPriority="47"/>
+    <w:lsdException w:name="Grid Table 3 Accent 3" w:uiPriority="48"/>
+    <w:lsdException w:name="Grid Table 4 Accent 3" w:uiPriority="49"/>
+    <w:lsdException w:name="Grid Table 5 Dark Accent 3" w:uiPriority="50"/>
+    <w:lsdException w:name="Grid Table 6 Colorful Accent 3" w:uiPriority="51"/>
+    <w:lsdException w:name="Grid Table 7 Colorful Accent 3" w:uiPriority="52"/>
+    <w:lsdException w:name="Grid Table 1 Light Accent 4" w:uiPriority="46"/>
+    <w:lsdException w:name="Grid Table 2 Accent 4" w:uiPriority="47"/>
+    <w:lsdException w:name="Grid Table 3 Accent 4" w:uiPriority="48"/>
+    <w:lsdException w:name="Grid Table 4 Accent 4" w:uiPriority="49"/>
+    <w:lsdException w:name="Grid Table 5 Dark Accent 4" w:uiPriority="50"/>
+    <w:lsdException w:name="Grid Table 6 Colorful Accent 4" w:uiPriority="51"/>
+    <w:lsdException w:name="Grid Table 7 Colorful Accent 4" w:uiPriority="52"/>
+    <w:lsdException w:name="Grid Table 1 Light Accent 5" w:uiPriority="46"/>
+    <w:lsdException w:name="Grid Table 2 Accent 5" w:uiPriority="47"/>
+    <w:lsdException w:name="Grid Table 3 Accent 5" w:uiPriority="48"/>
+    <w:lsdException w:name="Grid Table 4 Accent 5" w:uiPriority="49"/>
+    <w:lsdException w:name="Grid Table 5 Dark Accent 5" w:uiPriority="50"/>
+    <w:lsdException w:name="Grid Table 6 Colorful Accent 5" w:uiPriority="51"/>
+    <w:lsdException w:name="Grid Table 7 Colorful Accent 5" w:uiPriority="52"/>
+    <w:lsdException w:name="Grid Table 1 Light Accent 6" w:uiPriority="46"/>
+    <w:lsdException w:name="Grid Table 2 Accent 6" w:uiPriority="47"/>
+    <w:lsdException w:name="Grid Table 3 Accent 6" w:uiPriority="48"/>
+    <w:lsdException w:name="Grid Table 4 Accent 6" w:uiPriority="49"/>
+    <w:lsdException w:name="Grid Table 5 Dark Accent 6" w:uiPriority="50"/>
+    <w:lsdException w:name="Grid Table 6 Colorful Accent 6" w:uiPriority="51"/>
+    <w:lsdException w:name="Grid Table 7 Colorful Accent 6" w:uiPriority="52"/>
+    <w:lsdException w:name="List Table 1 Light" w:uiPriority="46"/>
+    <w:lsdException w:name="List Table 2" w:uiPriority="47"/>
+    <w:lsdException w:name="List Table 3" w:uiPriority="48"/>
+    <w:lsdException w:name="List Table 4" w:uiPriority="49"/>
+    <w:lsdException w:name="List Table 5 Dark" w:uiPriority="50"/>
+    <w:lsdException w:name="List Table 6 Colorful" w:uiPriority="51"/>
+    <w:lsdException w:name="List Table 7 Colorful" w:uiPriority="52"/>
+    <w:lsdException w:name="List Table 1 Light Accent 1" w:uiPriority="46"/>
+    <w:lsdException w:name="List Table 2 Accent 1" w:uiPriority="47"/>
+    <w:lsdException w:name="List Table 3 Accent 1" w:uiPriority="48"/>
+    <w:lsdException w:name="List Table 4 Accent 1" w:uiPriority="49"/>
+    <w:lsdException w:name="List Table 5 Dark Accent 1" w:uiPriority="50"/>
+    <w:lsdException w:name="List Table 6 Colorful Accent 1" w:uiPriority="51"/>
+    <w:lsdException w:name="List Table 7 Colorful Accent 1" w:uiPriority="52"/>
+    <w:lsdException w:name="List Table 1 Light Accent 2" w:uiPriority="46"/>
+    <w:lsdException w:name="List Table 2 Accent 2" w:uiPriority="47"/>
+    <w:lsdException w:name="List Table 3 Accent 2" w:uiPriority="48"/>
+    <w:lsdException w:name="List Table 4 Accent 2" w:uiPriority="49"/>
+    <w:lsdException w:name="List Table 5 Dark Accent 2" w:uiPriority="50"/>
+    <w:lsdException w:name="List Table 6 Colorful Accent 2" w:uiPriority="51"/>
+    <w:lsdException w:name="List Table 7 Colorful Accent 2" w:uiPriority="52"/>
+    <w:lsdException w:name="List Table 1 Light Accent 3" w:uiPriority="46"/>
+    <w:lsdException w:name="List Table 2 Accent 3" w:uiPriority="47"/>
+    <w:lsdException w:name="List Table 3 Accent 3" w:uiPriority="48"/>
+    <w:lsdException w:name="List Table 4 Accent 3" w:uiPriority="49"/>
+    <w:lsdException w:name="List Table 5 Dark Accent 3" w:uiPriority="50"/>
+    <w:lsdException w:name="List Table 6 Colorful Accent 3" w:uiPriority="51"/>
+    <w:lsdException w:name="List Table 7 Colorful Accent 3" w:uiPriority="52"/>
+    <w:lsdException w:name="List Table 1 Light Accent 4" w:uiPriority="46"/>
+    <w:lsdException w:name="List Table 2 Accent 4" w:uiPriority="47"/>
+    <w:lsdException w:name="List Table 3 Accent 4" w:uiPriority="48"/>
+    <w:lsdException w:name="List Table 4 Accent 4" w:uiPriority="49"/>
+    <w:lsdException w:name="List Table 5 Dark Accent 4" w:uiPriority="50"/>
+    <w:lsdException w:name="List Table 6 Colorful Accent 4" w:uiPriority="51"/>
+    <w:lsdException w:name="List Table 7 Colorful Accent 4" w:uiPriority="52"/>
+    <w:lsdException w:name="List Table 1 Light Accent 5" w:uiPriority="46"/>
+    <w:lsdException w:name="List Table 2 Accent 5" w:uiPriority="47"/>
+    <w:lsdException w:name="List Table 3 Accent 5" w:uiPriority="48"/>
+    <w:lsdException w:name="List Table 4 Accent 5" w:uiPriority="49"/>
+    <w:lsdException w:name="List Table 5 Dark Accent 5" w:uiPriority="50"/>
+    <w:lsdException w:name="List Table 6 Colorful Accent 5" w:uiPriority="51"/>
+    <w:lsdException w:name="List Table 7 Colorful Accent 5" w:uiPriority="52"/>
+    <w:lsdException w:name="List Table 1 Light Accent 6" w:uiPriority="46"/>
+    <w:lsdException w:name="List Table 2 Accent 6" w:uiPriority="47"/>
+    <w:lsdException w:name="List Table 3 Accent 6" w:uiPriority="48"/>
+    <w:lsdException w:name="List Table 4 Accent 6" w:uiPriority="49"/>
+    <w:lsdException w:name="List Table 5 Dark Accent 6" w:uiPriority="50"/>
+    <w:lsdException w:name="List Table 6 Colorful Accent 6" w:uiPriority="51"/>
+    <w:lsdException w:name="List Table 7 Colorful Accent 6" w:uiPriority="52"/>
+    <w:lsdException w:name="Mention" w:semiHidden="1" w:unhideWhenUsed="1"/>
+    <w:lsdException w:name="Smart Hyperlink" w:semiHidden="1" w:unhideWhenUsed="1"/>
+    <w:lsdException w:name="Hashtag" w:semiHidden="1" w:unhideWhenUsed="1"/>
+    <w:lsdException w:name="Unresolved Mention" w:semiHidden="1" w:unhideWhenUsed="1"/>
+    <w:lsdException w:name="Smart Link" w:semiHidden="1" w:unhideWhenUsed="1"/>
   </w:latentStyles>
   <w:style w:type="paragraph" w:default="1" w:styleId="Normal">
     <w:name w:val="Normal"/>
@@ -9728,7 +9910,6 @@
     <w:uiPriority w:val="99"/>
     <w:semiHidden/>
     <w:unhideWhenUsed/>
-    <w:qFormat/>
     <w:tblPr>
       <w:tblInd w:w="0" w:type="dxa"/>
       <w:tblCellMar>
@@ -10382,7 +10563,7 @@
   <a:extraClrSchemeLst/>
   <a:extLst>
     <a:ext uri="{05A4C25C-085E-4340-85A3-A5531E510DB2}">
-      <thm15:themeFamily xmlns:thm15="http://schemas.microsoft.com/office/thememl/2012/main" xmlns="" name="Office Theme" id="{62F939B6-93AF-4DB8-9C6B-D6C7DFDC589F}" vid="{4A3C46E8-61CC-4603-A589-7422A47A8E4A}"/>
+      <thm15:themeFamily xmlns:thm15="http://schemas.microsoft.com/office/thememl/2012/main" name="Office Theme" id="{62F939B6-93AF-4DB8-9C6B-D6C7DFDC589F}" vid="{4A3C46E8-61CC-4603-A589-7422A47A8E4A}"/>
     </a:ext>
   </a:extLst>
 </a:theme>

</xml_diff>